<commit_message>
some updates to di
</commit_message>
<xml_diff>
--- a/analysis/manuscript/CL_draft.docx
+++ b/analysis/manuscript/CL_draft.docx
@@ -605,6 +605,9 @@
       <w:r>
         <w:t>Rationale:</w:t>
       </w:r>
+      <w:r>
+        <w:t xml:space="preserve"> Reviewer 2 specifically mentioned Shannon’s as an alternative diversity metric that weights rare vs. common species differently than Simpson’s evenness. </w:t>
+      </w:r>
     </w:p>
     <w:p>
       <w:pPr>
@@ -618,6 +621,9 @@
       <w:r>
         <w:t>Specific methods:</w:t>
       </w:r>
+      <w:r>
+        <w:t xml:space="preserve"> Calculate Shannon diversity and analyze it the same as evenness. </w:t>
+      </w:r>
     </w:p>
     <w:p>
       <w:pPr>
@@ -630,6 +636,9 @@
       </w:pPr>
       <w:r>
         <w:t>Results:</w:t>
+      </w:r>
+      <w:r>
+        <w:t xml:space="preserve"> </w:t>
       </w:r>
     </w:p>
     <w:p>

</xml_diff>

<commit_message>
updated with fia done
</commit_message>
<xml_diff>
--- a/analysis/manuscript/CL_draft.docx
+++ b/analysis/manuscript/CL_draft.docx
@@ -15,6 +15,689 @@
           <w:b/>
           <w:bCs/>
         </w:rPr>
+        <w:t>Overview of suggested changes</w:t>
+      </w:r>
+    </w:p>
+    <w:p>
+      <w:pPr>
+        <w:pStyle w:val="Writing"/>
+        <w:rPr>
+          <w:b/>
+          <w:bCs/>
+        </w:rPr>
+      </w:pPr>
+    </w:p>
+    <w:p>
+      <w:pPr>
+        <w:pStyle w:val="Writing"/>
+        <w:ind w:left="360"/>
+        <w:rPr>
+          <w:b/>
+          <w:bCs/>
+        </w:rPr>
+      </w:pPr>
+      <w:r>
+        <w:rPr>
+          <w:b/>
+          <w:bCs/>
+        </w:rPr>
+        <w:t>Introduction</w:t>
+      </w:r>
+    </w:p>
+    <w:p>
+      <w:pPr>
+        <w:pStyle w:val="Writing"/>
+        <w:rPr>
+          <w:b/>
+          <w:bCs/>
+        </w:rPr>
+      </w:pPr>
+    </w:p>
+    <w:p>
+      <w:pPr>
+        <w:pStyle w:val="Writing"/>
+        <w:ind w:left="360"/>
+      </w:pPr>
+      <w:r>
+        <w:t>Possibly broadening the opening framing to gesture towards a macroecological approach to community abundance pattern</w:t>
+      </w:r>
+      <w:r>
+        <w:t>s; the note that ecological systems are complex systems with possible emergent behaviors; and the need to consider null models or baselines when we interpret apparent patterns.</w:t>
+      </w:r>
+      <w:r>
+        <w:t xml:space="preserve"> This in an effort </w:t>
+      </w:r>
+      <w:r>
+        <w:t xml:space="preserve">to start </w:t>
+      </w:r>
+      <w:proofErr w:type="gramStart"/>
+      <w:r>
+        <w:t>more broad</w:t>
+      </w:r>
+      <w:proofErr w:type="gramEnd"/>
+      <w:r>
+        <w:t xml:space="preserve">/less niche </w:t>
+      </w:r>
+      <w:r>
+        <w:t>(and situate this more firmly in the conceptual landscape from which it has always derived!)</w:t>
+      </w:r>
+    </w:p>
+    <w:p>
+      <w:pPr>
+        <w:pStyle w:val="Writing"/>
+        <w:ind w:left="360"/>
+      </w:pPr>
+      <w:r>
+        <w:t>Around paragraph 2, expand</w:t>
+      </w:r>
+      <w:r>
+        <w:t xml:space="preserve"> discussion of non-biological evidence for SAD like patterns. </w:t>
+      </w:r>
+      <w:r>
+        <w:t xml:space="preserve">This section of the original manuscript is </w:t>
+      </w:r>
+      <w:proofErr w:type="gramStart"/>
+      <w:r>
+        <w:t>thin, and</w:t>
+      </w:r>
+      <w:proofErr w:type="gramEnd"/>
+      <w:r>
+        <w:t xml:space="preserve"> given R2’s concerns I think some expansions is warranted. </w:t>
+      </w:r>
+      <w:r>
+        <w:t>Definitely making specific reference to Preston, Nekola and Brown (2007)</w:t>
+      </w:r>
+      <w:r>
+        <w:t xml:space="preserve"> and the point</w:t>
+      </w:r>
+      <w:r>
+        <w:t>s</w:t>
+      </w:r>
+      <w:r>
+        <w:t xml:space="preserve"> that </w:t>
+      </w:r>
+      <w:r>
+        <w:t xml:space="preserve">1) </w:t>
+      </w:r>
+      <w:r>
+        <w:t>SAD like patterns show up in non-biological contexts</w:t>
+      </w:r>
+      <w:r>
+        <w:t xml:space="preserve"> and 2) mathematically generated SAD models have been around for decades.</w:t>
+      </w:r>
+      <w:r>
+        <w:t xml:space="preserve"> This in response to R2.</w:t>
+      </w:r>
+    </w:p>
+    <w:p>
+      <w:pPr>
+        <w:pStyle w:val="Writing"/>
+        <w:ind w:left="360"/>
+      </w:pPr>
+      <w:r>
+        <w:t xml:space="preserve">When we talk about looking for deviations, </w:t>
+      </w:r>
+      <w:r>
+        <w:t xml:space="preserve">talking about “attributes” of an SAD, rather than just the “shape”. Attributes can include shape but also things like the proportion of rare species. Then weaving in an example with a concrete metric, like the proportion of rare species, </w:t>
+      </w:r>
+      <w:r>
+        <w:t xml:space="preserve">and make the point that observing </w:t>
+      </w:r>
+      <w:r>
+        <w:t>deviations in that metric</w:t>
+      </w:r>
+      <w:r>
+        <w:t xml:space="preserve"> would be a reason to look for the biological driver causing there to be, for example, too many rare species.</w:t>
+      </w:r>
+      <w:r>
+        <w:t xml:space="preserve"> This both foreshadowing additional metrics in the results, and to try and make the ecological </w:t>
+      </w:r>
+      <w:r>
+        <w:t>relevance</w:t>
+      </w:r>
+      <w:r>
+        <w:t xml:space="preserve"> of this approach more tangible.</w:t>
+      </w:r>
+      <w:r>
+        <w:t xml:space="preserve"> This in response to R3 and the editor.</w:t>
+      </w:r>
+    </w:p>
+    <w:p>
+      <w:pPr>
+        <w:pStyle w:val="Writing"/>
+        <w:ind w:left="360"/>
+        <w:rPr>
+          <w:b/>
+          <w:bCs/>
+        </w:rPr>
+      </w:pPr>
+      <w:r>
+        <w:t xml:space="preserve">Trying to find somewhere to foreshadow that the ratio of N:S, in addition to the </w:t>
+      </w:r>
+      <w:r>
+        <w:rPr>
+          <w:i/>
+          <w:iCs/>
+        </w:rPr>
+        <w:t xml:space="preserve">size </w:t>
+      </w:r>
+      <w:r>
+        <w:t>of the feasible set, may modulate our expectations.</w:t>
+      </w:r>
+    </w:p>
+    <w:p>
+      <w:pPr>
+        <w:pStyle w:val="Writing"/>
+        <w:ind w:left="720"/>
+        <w:rPr>
+          <w:b/>
+          <w:bCs/>
+        </w:rPr>
+      </w:pPr>
+    </w:p>
+    <w:p>
+      <w:pPr>
+        <w:pStyle w:val="Writing"/>
+        <w:ind w:left="360"/>
+        <w:rPr>
+          <w:b/>
+          <w:bCs/>
+        </w:rPr>
+      </w:pPr>
+      <w:r>
+        <w:rPr>
+          <w:b/>
+          <w:bCs/>
+        </w:rPr>
+        <w:t>Methods</w:t>
+      </w:r>
+    </w:p>
+    <w:p>
+      <w:pPr>
+        <w:pStyle w:val="Writing"/>
+        <w:rPr>
+          <w:b/>
+          <w:bCs/>
+        </w:rPr>
+      </w:pPr>
+    </w:p>
+    <w:p>
+      <w:pPr>
+        <w:pStyle w:val="Writing"/>
+        <w:ind w:left="360"/>
+      </w:pPr>
+      <w:r>
+        <w:t>See new results for specific methods and results.</w:t>
+      </w:r>
+    </w:p>
+    <w:p>
+      <w:pPr>
+        <w:pStyle w:val="Writing"/>
+      </w:pPr>
+    </w:p>
+    <w:p>
+      <w:pPr>
+        <w:pStyle w:val="Writing"/>
+        <w:ind w:left="360"/>
+      </w:pPr>
+      <w:r>
+        <w:t xml:space="preserve">Adding resampling analyses to account for 1) the </w:t>
+      </w:r>
+      <w:proofErr w:type="spellStart"/>
+      <w:r>
+        <w:t>nondetection</w:t>
+      </w:r>
+      <w:proofErr w:type="spellEnd"/>
+      <w:r>
+        <w:t xml:space="preserve"> of rare species via field sampling and 2) sampling error affecting the SAD over its entire shape. These analyses were suggested by R2 and the editor. </w:t>
+      </w:r>
+    </w:p>
+    <w:p>
+      <w:pPr>
+        <w:pStyle w:val="Writing"/>
+        <w:ind w:left="360"/>
+      </w:pPr>
+      <w:r>
+        <w:t>Adding analyses for the number of singletons, Shannon’s index, and a dissimilarity metric that should allow for an effect size. Adding the number of singletons lets us test for a deviation that has more direct ecological interest, in response to R2 and the editor. The number of singletons and the dissimilarity metric should</w:t>
+      </w:r>
+      <w:r>
+        <w:t xml:space="preserve"> both</w:t>
+      </w:r>
+      <w:r>
+        <w:t xml:space="preserve"> allow us to calculate a coarse effect size, in response to R2’s question</w:t>
+      </w:r>
+      <w:r>
+        <w:t xml:space="preserve"> – although I don’t want to </w:t>
+      </w:r>
+      <w:r>
+        <w:t>dwell</w:t>
+      </w:r>
+      <w:r>
+        <w:t xml:space="preserve"> too heavily on that. R2 specifically asked about Shannon’s.</w:t>
+      </w:r>
+    </w:p>
+    <w:p>
+      <w:pPr>
+        <w:pStyle w:val="Writing"/>
+        <w:ind w:left="360"/>
+      </w:pPr>
+      <w:r>
+        <w:lastRenderedPageBreak/>
+        <w:t>Adding discussion of why we use the percentile score, and not an effect size or % of variation, to make our comparisons</w:t>
+      </w:r>
+      <w:r>
+        <w:t xml:space="preserve"> (the summary metrics are not comparable across ranges of S and N)</w:t>
+      </w:r>
+      <w:r>
+        <w:t>, and why just having a lot of communities doesn’t set us up to detect tiny effects (what matters</w:t>
+      </w:r>
+      <w:r>
+        <w:t xml:space="preserve"> for tha</w:t>
+      </w:r>
+      <w:r>
+        <w:t>t</w:t>
+      </w:r>
+      <w:r>
+        <w:t xml:space="preserve"> is the size </w:t>
+      </w:r>
+      <w:r>
+        <w:rPr>
+          <w:i/>
+          <w:iCs/>
+        </w:rPr>
+        <w:t>of the communities</w:t>
+      </w:r>
+      <w:r>
+        <w:t>, not how many of them we have).</w:t>
+      </w:r>
+    </w:p>
+    <w:p>
+      <w:pPr>
+        <w:pStyle w:val="Writing"/>
+        <w:ind w:left="360"/>
+      </w:pPr>
+      <w:r>
+        <w:t>Adding details of the sampling algorithm (R3 suggested it!)</w:t>
+      </w:r>
+    </w:p>
+    <w:p>
+      <w:pPr>
+        <w:pStyle w:val="Writing"/>
+        <w:rPr>
+          <w:b/>
+          <w:bCs/>
+        </w:rPr>
+      </w:pPr>
+    </w:p>
+    <w:p>
+      <w:pPr>
+        <w:pStyle w:val="Writing"/>
+        <w:ind w:left="360"/>
+        <w:rPr>
+          <w:b/>
+          <w:bCs/>
+        </w:rPr>
+      </w:pPr>
+      <w:r>
+        <w:rPr>
+          <w:b/>
+          <w:bCs/>
+        </w:rPr>
+        <w:t>Results</w:t>
+      </w:r>
+    </w:p>
+    <w:p>
+      <w:pPr>
+        <w:pStyle w:val="Writing"/>
+        <w:ind w:left="360"/>
+        <w:rPr>
+          <w:b/>
+          <w:bCs/>
+        </w:rPr>
+      </w:pPr>
+    </w:p>
+    <w:p>
+      <w:pPr>
+        <w:pStyle w:val="Writing"/>
+        <w:ind w:left="360"/>
+      </w:pPr>
+      <w:r>
+        <w:t xml:space="preserve">Interpreting resampling analyses. Generally, the rare species one just makes things more extreme. Resampling for sampling error reduces the % of extreme values, but it’s still significant in almost all instances. </w:t>
+      </w:r>
+    </w:p>
+    <w:p>
+      <w:pPr>
+        <w:pStyle w:val="Writing"/>
+        <w:ind w:left="360"/>
+      </w:pPr>
+      <w:r>
+        <w:t>The other new metrics behave similar to evenness and skewness.</w:t>
+      </w:r>
+    </w:p>
+    <w:p>
+      <w:pPr>
+        <w:pStyle w:val="Writing"/>
+        <w:ind w:left="360"/>
+      </w:pPr>
+      <w:r>
+        <w:t>For the number of rare species and the dissimilarity metric, adding – in passing –</w:t>
+      </w:r>
+      <w:r>
+        <w:t xml:space="preserve"> an “effect size”, </w:t>
+      </w:r>
+      <w:proofErr w:type="gramStart"/>
+      <w:r>
+        <w:t>e.g.</w:t>
+      </w:r>
+      <w:proofErr w:type="gramEnd"/>
+      <w:r>
+        <w:t xml:space="preserve"> the </w:t>
+      </w:r>
+      <w:r>
+        <w:t xml:space="preserve">mean </w:t>
+      </w:r>
+      <w:r>
+        <w:t>increase observed in actual datasets relative to the 95</w:t>
+      </w:r>
+      <w:r>
+        <w:rPr>
+          <w:vertAlign w:val="superscript"/>
+        </w:rPr>
+        <w:t>th</w:t>
+      </w:r>
+      <w:r>
+        <w:t xml:space="preserve"> percentile of the feasible set. </w:t>
+      </w:r>
+    </w:p>
+    <w:p>
+      <w:pPr>
+        <w:pStyle w:val="Writing"/>
+        <w:ind w:left="360"/>
+      </w:pPr>
+      <w:r>
+        <w:t xml:space="preserve">Adding the observation, </w:t>
+      </w:r>
+      <w:r>
+        <w:t>visible</w:t>
+      </w:r>
+      <w:r>
+        <w:t xml:space="preserve"> from plots but not discussed in the current </w:t>
+      </w:r>
+      <w:proofErr w:type="spellStart"/>
+      <w:r>
+        <w:t>ms</w:t>
+      </w:r>
+      <w:proofErr w:type="spellEnd"/>
+      <w:r>
+        <w:t>, that Gentry tends to behave counter to the other datasets. That is, it has high evenness, low skewness, etc. This answers one of R1’s questions and sets up room for additional biological conversation about why Gentry might be weird (biological + mathematical reasons).</w:t>
+      </w:r>
+    </w:p>
+    <w:p>
+      <w:pPr>
+        <w:pStyle w:val="Writing"/>
+        <w:ind w:left="360"/>
+      </w:pPr>
+      <w:r>
+        <w:t xml:space="preserve">Possibly moving the figure showing how the breadth indices vary with the size of the FS from the supplement to the main text, in response to R3. </w:t>
+      </w:r>
+    </w:p>
+    <w:p>
+      <w:pPr>
+        <w:pStyle w:val="Writing"/>
+        <w:ind w:left="720"/>
+        <w:rPr>
+          <w:b/>
+          <w:bCs/>
+        </w:rPr>
+      </w:pPr>
+    </w:p>
+    <w:p>
+      <w:pPr>
+        <w:pStyle w:val="Writing"/>
+        <w:ind w:left="360"/>
+        <w:rPr>
+          <w:b/>
+          <w:bCs/>
+        </w:rPr>
+      </w:pPr>
+      <w:r>
+        <w:rPr>
+          <w:b/>
+          <w:bCs/>
+        </w:rPr>
+        <w:t>Discussio</w:t>
+      </w:r>
+      <w:r>
+        <w:rPr>
+          <w:b/>
+          <w:bCs/>
+        </w:rPr>
+        <w:t>n</w:t>
+      </w:r>
+    </w:p>
+    <w:p>
+      <w:pPr>
+        <w:pStyle w:val="Writing"/>
+        <w:ind w:left="360"/>
+      </w:pPr>
+      <w:r>
+        <w:t>After we talk about having detected deviations in general, going into more detail on:</w:t>
+      </w:r>
+    </w:p>
+    <w:p>
+      <w:pPr>
+        <w:pStyle w:val="Writing"/>
+        <w:ind w:left="1080"/>
+      </w:pPr>
+      <w:r>
+        <w:t>The number of singletons, as an example that has more direct ecological interpretation</w:t>
+      </w:r>
+    </w:p>
+    <w:p>
+      <w:pPr>
+        <w:pStyle w:val="Writing"/>
+        <w:ind w:left="1980"/>
+      </w:pPr>
+      <w:r>
+        <w:t xml:space="preserve">The “rare tail” has attracted a lot of attention. We identify it as an oddity even given a statistical baseline. </w:t>
+      </w:r>
+    </w:p>
+    <w:p>
+      <w:pPr>
+        <w:pStyle w:val="Writing"/>
+        <w:ind w:left="1980"/>
+      </w:pPr>
+      <w:r>
+        <w:t xml:space="preserve">The expectation – and deviation – for the number of rare species seems to be somewhat linked to the ratio of N:S (more so than the other metrics). </w:t>
+      </w:r>
+    </w:p>
+    <w:p>
+      <w:pPr>
+        <w:pStyle w:val="Writing"/>
+        <w:ind w:left="1080"/>
+      </w:pPr>
+      <w:r>
+        <w:t>The way Gentry appears to behave differently</w:t>
+      </w:r>
+    </w:p>
+    <w:p>
+      <w:pPr>
+        <w:pStyle w:val="Writing"/>
+        <w:ind w:left="1980"/>
+      </w:pPr>
+      <w:r>
+        <w:t>The Gentry sites</w:t>
+      </w:r>
+      <w:r>
+        <w:t xml:space="preserve"> in question</w:t>
+      </w:r>
+      <w:r>
+        <w:t xml:space="preserve"> have very low N:S, but still large </w:t>
+      </w:r>
+      <w:r>
+        <w:t>feasible sets</w:t>
+      </w:r>
+      <w:r>
+        <w:t xml:space="preserve">. </w:t>
+      </w:r>
+    </w:p>
+    <w:p>
+      <w:pPr>
+        <w:pStyle w:val="Writing"/>
+        <w:ind w:left="1980"/>
+      </w:pPr>
+      <w:r>
+        <w:t>This may mean the expectation for the feasible set is extreme (but still specific). For example, these sites are the ones for which the expected proportion of rare</w:t>
+      </w:r>
+      <w:r>
+        <w:t xml:space="preserve"> species</w:t>
+      </w:r>
+      <w:r>
+        <w:t xml:space="preserve"> is the highest, by far. </w:t>
+      </w:r>
+    </w:p>
+    <w:p>
+      <w:pPr>
+        <w:pStyle w:val="Writing"/>
+        <w:ind w:left="1980"/>
+      </w:pPr>
+      <w:proofErr w:type="gramStart"/>
+      <w:r>
+        <w:t>Or,</w:t>
+      </w:r>
+      <w:proofErr w:type="gramEnd"/>
+      <w:r>
+        <w:t xml:space="preserve"> there may be biological attributes of Gentry and/or </w:t>
+      </w:r>
+      <w:r>
+        <w:t>low N:S communities more generally that make them highly even. Gentry is tropical trees.</w:t>
+      </w:r>
+    </w:p>
+    <w:p>
+      <w:pPr>
+        <w:pStyle w:val="Writing"/>
+        <w:ind w:left="1980"/>
+      </w:pPr>
+      <w:r>
+        <w:lastRenderedPageBreak/>
+        <w:t>This example highlights how it’s useful to look at the statistical baseline to identify specifically what is surprising about a system of interest, and that the things that are surprising might not be the same for all systems</w:t>
+      </w:r>
+    </w:p>
+    <w:p>
+      <w:pPr>
+        <w:pStyle w:val="Writing"/>
+        <w:ind w:left="1080"/>
+      </w:pPr>
+      <w:r>
+        <w:t>Funneling back out to say that we’ve used 5 metrics and they all show deviations – meaning that there is biological signal to detect. And then</w:t>
+      </w:r>
+      <w:r>
+        <w:t xml:space="preserve">, </w:t>
+      </w:r>
+      <w:r>
+        <w:t xml:space="preserve">emphasizing that this approach is most powerful for ecological detective work if one </w:t>
+      </w:r>
+      <w:r>
+        <w:t>has</w:t>
+      </w:r>
+      <w:r>
+        <w:t xml:space="preserve"> a specific metric of interest – such as the number of rare species – which allows for a targeted interpretation of the deviations. </w:t>
+      </w:r>
+    </w:p>
+    <w:p>
+      <w:pPr>
+        <w:pStyle w:val="Writing"/>
+        <w:ind w:left="1080"/>
+      </w:pPr>
+      <w:r>
+        <w:t>All of the above changes are intended to make the ecological interpretation of “deviations” more intuitive</w:t>
+      </w:r>
+      <w:r>
+        <w:t xml:space="preserve"> and to illustrate how explicitly taking into account a mathematical baseline helps us focus on the surprising aspects of an observed pattern</w:t>
+      </w:r>
+      <w:r>
+        <w:t>, in response to R3/the editor.</w:t>
+      </w:r>
+    </w:p>
+    <w:p>
+      <w:pPr>
+        <w:pStyle w:val="Writing"/>
+        <w:ind w:left="360"/>
+      </w:pPr>
+      <w:r>
+        <w:t xml:space="preserve">Noting that resampling – for the most part – does not </w:t>
+      </w:r>
+      <w:r>
+        <w:t xml:space="preserve">qualitatively </w:t>
+      </w:r>
+      <w:r>
+        <w:t>change our results, but that it is an important consideration. This to acknowledge R2 and the editor’s concerns.</w:t>
+      </w:r>
+    </w:p>
+    <w:p>
+      <w:pPr>
+        <w:pStyle w:val="Writing"/>
+        <w:ind w:left="360"/>
+      </w:pPr>
+      <w:r>
+        <w:t xml:space="preserve">When we talk about how other assumptions might affect the baseline, adding passing speculation about </w:t>
+      </w:r>
+      <w:r>
+        <w:rPr>
+          <w:i/>
+          <w:iCs/>
+        </w:rPr>
+        <w:t xml:space="preserve">how </w:t>
+      </w:r>
+      <w:r>
+        <w:t>they might affect results (in response to R3) – but emphasizing more that it would be necessary to actually do the sampling to explore this properly.</w:t>
+      </w:r>
+    </w:p>
+    <w:p>
+      <w:pPr>
+        <w:pStyle w:val="Writing"/>
+        <w:ind w:left="360"/>
+      </w:pPr>
+      <w:r>
+        <w:t>Possibly looking for language to strengthen the breadth/generality</w:t>
+      </w:r>
+      <w:r>
+        <w:t xml:space="preserve"> argument as we close.</w:t>
+      </w:r>
+      <w:r>
+        <w:t xml:space="preserve"> </w:t>
+      </w:r>
+    </w:p>
+    <w:p>
+      <w:pPr>
+        <w:pStyle w:val="ListParagraph"/>
+        <w:numPr>
+          <w:ilvl w:val="0"/>
+          <w:numId w:val="7"/>
+        </w:numPr>
+        <w:rPr>
+          <w:rFonts w:ascii="Helvetica Light" w:hAnsi="Helvetica Light"/>
+          <w:sz w:val="22"/>
+        </w:rPr>
+      </w:pPr>
+      <w:r>
+        <w:br w:type="page"/>
+      </w:r>
+    </w:p>
+    <w:p>
+      <w:pPr>
+        <w:pStyle w:val="Writing"/>
+        <w:rPr>
+          <w:b/>
+          <w:bCs/>
+        </w:rPr>
+      </w:pPr>
+      <w:r>
+        <w:rPr>
+          <w:b/>
+          <w:bCs/>
+        </w:rPr>
+        <w:lastRenderedPageBreak/>
         <w:t>Overview of response (cover letter content?)</w:t>
       </w:r>
     </w:p>
@@ -336,41 +1019,41 @@
         <w:pStyle w:val="Writing"/>
       </w:pPr>
       <w:r>
-        <w:t xml:space="preserve">Specific methods: For an observed SAD, we generate 10 resampled SADs by randomly sampling 60% of the individuals in the observed sample without replacement and without regard to species. </w:t>
+        <w:t xml:space="preserve">Specific methods: For an observed SAD, we generate 10 resampled SADs by randomly sampling 60% of the individuals in the observed sample without replacement and without regard to species. We use 60% of the observed number of individuals to introduce substantial room for sampling variability without </w:t>
+      </w:r>
+      <w:r>
+        <w:t xml:space="preserve">reducing the size of </w:t>
+      </w:r>
+      <w:r>
+        <w:t>most</w:t>
+      </w:r>
+      <w:r>
+        <w:t xml:space="preserve"> communit</w:t>
+      </w:r>
+      <w:r>
+        <w:t>ies</w:t>
+      </w:r>
+      <w:r>
+        <w:t xml:space="preserve"> (and, accordingly, the size of the</w:t>
+      </w:r>
+      <w:r>
+        <w:t>ir</w:t>
+      </w:r>
+      <w:r>
+        <w:t xml:space="preserve"> feasible set</w:t>
+      </w:r>
+      <w:r>
+        <w:t>s</w:t>
+      </w:r>
+      <w:r>
+        <w:t xml:space="preserve">) beyond the realms where we believe our approach to be appropriate. </w:t>
+      </w:r>
+      <w:r>
+        <w:t xml:space="preserve">We run each resampled SAD through the computational pipeline. For each </w:t>
       </w:r>
       <w:r>
         <w:lastRenderedPageBreak/>
-        <w:t xml:space="preserve">We use 60% of the observed number of individuals to introduce substantial room for sampling variability without </w:t>
-      </w:r>
-      <w:r>
-        <w:t xml:space="preserve">reducing the size of </w:t>
-      </w:r>
-      <w:r>
-        <w:t>most</w:t>
-      </w:r>
-      <w:r>
-        <w:t xml:space="preserve"> communit</w:t>
-      </w:r>
-      <w:r>
-        <w:t>ies</w:t>
-      </w:r>
-      <w:r>
-        <w:t xml:space="preserve"> (and, accordingly, the size of the</w:t>
-      </w:r>
-      <w:r>
-        <w:t>ir</w:t>
-      </w:r>
-      <w:r>
-        <w:t xml:space="preserve"> feasible set</w:t>
-      </w:r>
-      <w:r>
-        <w:t>s</w:t>
-      </w:r>
-      <w:r>
-        <w:t xml:space="preserve">) beyond the realms where we believe our approach to be appropriate. </w:t>
-      </w:r>
-      <w:r>
-        <w:t xml:space="preserve">We run each resampled SAD through the computational pipeline. For each observed SAD, we take the mean summary statistic – percentile score, </w:t>
+        <w:t xml:space="preserve">observed SAD, we take the mean summary statistic – percentile score, </w:t>
       </w:r>
       <w:proofErr w:type="spellStart"/>
       <w:r>
@@ -531,7 +1214,7 @@
       <w:r>
         <w:t xml:space="preserve">See </w:t>
       </w:r>
-      <w:hyperlink r:id="rId14" w:history="1">
+      <w:hyperlink r:id="rId14" w:anchor="proportion-off" w:history="1">
         <w:r>
           <w:rPr>
             <w:rStyle w:val="Hyperlink"/>
@@ -744,7 +1427,7 @@
       <w:r>
         <w:t xml:space="preserve">See </w:t>
       </w:r>
-      <w:hyperlink r:id="rId15" w:history="1">
+      <w:hyperlink r:id="rId15" w:anchor="number-of-singletons" w:history="1">
         <w:r>
           <w:rPr>
             <w:rStyle w:val="Hyperlink"/>
@@ -872,7 +1555,7 @@
       <w:r>
         <w:t xml:space="preserve">See </w:t>
       </w:r>
-      <w:hyperlink r:id="rId16" w:history="1">
+      <w:hyperlink r:id="rId16" w:anchor="shannon-diversity" w:history="1">
         <w:r>
           <w:rPr>
             <w:rStyle w:val="Hyperlink"/>
@@ -1023,21 +1706,7 @@
         <w:rPr>
           <w:bCs/>
         </w:rPr>
-        <w:t xml:space="preserve"> of observation from the feasible set model and the important role of system size.  Appropriately they have selected two features of the distribution, </w:t>
-      </w:r>
-      <w:proofErr w:type="gramStart"/>
-      <w:r>
-        <w:rPr>
-          <w:bCs/>
-        </w:rPr>
-        <w:t>evenness</w:t>
-      </w:r>
-      <w:proofErr w:type="gramEnd"/>
-      <w:r>
-        <w:rPr>
-          <w:bCs/>
-        </w:rPr>
-        <w:t xml:space="preserve"> and skewness, to use in in their analyses. </w:t>
+        <w:t xml:space="preserve"> of observation from the feasible set model and the important role of system size.  Appropriately they have selected two features of the distribution, evenness and skewness, to use in in their analyses. </w:t>
       </w:r>
     </w:p>
     <w:p>
@@ -1234,43 +1903,50 @@
           <w:bCs/>
           <w:highlight w:val="yellow"/>
         </w:rPr>
+        <w:t xml:space="preserve"> My thoughts on why the sampling is necessary (briefly)</w:t>
+      </w:r>
+      <w:r>
+        <w:rPr>
+          <w:bCs/>
+          <w:highlight w:val="yellow"/>
+        </w:rPr>
+        <w:t xml:space="preserve">: 1) </w:t>
+      </w:r>
+      <w:r>
+        <w:rPr>
+          <w:bCs/>
+          <w:highlight w:val="yellow"/>
+        </w:rPr>
+        <w:t xml:space="preserve">though some sets of assumptions converge to functional forms, </w:t>
+      </w:r>
+      <w:r>
+        <w:rPr>
+          <w:bCs/>
+          <w:highlight w:val="yellow"/>
+        </w:rPr>
+        <w:t>comparing the “in the limit” functional approximation isn’t necessarily appropriate given the way we see the feasible set varies over S and N and the fact that many or most ecological communities may not be “in the limit”; 2) the</w:t>
+      </w:r>
+      <w:r>
+        <w:rPr>
+          <w:bCs/>
+          <w:highlight w:val="yellow"/>
+        </w:rPr>
+        <w:t xml:space="preserve"> </w:t>
+      </w:r>
+      <w:r>
+        <w:rPr>
+          <w:bCs/>
+          <w:highlight w:val="yellow"/>
+        </w:rPr>
+        <w:t xml:space="preserve">functional approximation describes only the central tendency and not the underlying distribution of forms; this underlying distribution is critical to detecting deviations with confidence; 3) you can’t </w:t>
+      </w:r>
+      <w:r>
+        <w:rPr>
+          <w:bCs/>
+          <w:highlight w:val="yellow"/>
+        </w:rPr>
         <w:lastRenderedPageBreak/>
-        <w:t xml:space="preserve"> My thoughts on why the sampling is necessary (briefly)</w:t>
-      </w:r>
-      <w:r>
-        <w:rPr>
-          <w:bCs/>
-          <w:highlight w:val="yellow"/>
-        </w:rPr>
-        <w:t xml:space="preserve">: 1) </w:t>
-      </w:r>
-      <w:r>
-        <w:rPr>
-          <w:bCs/>
-          <w:highlight w:val="yellow"/>
-        </w:rPr>
-        <w:t xml:space="preserve">though some sets of assumptions converge to functional forms, </w:t>
-      </w:r>
-      <w:r>
-        <w:rPr>
-          <w:bCs/>
-          <w:highlight w:val="yellow"/>
-        </w:rPr>
-        <w:t>comparing the “in the limit” functional approximation isn’t necessarily appropriate given the way we see the feasible set varies over S and N and the fact that many or most ecological communities may not be “in the limit”; 2) the</w:t>
-      </w:r>
-      <w:r>
-        <w:rPr>
-          <w:bCs/>
-          <w:highlight w:val="yellow"/>
-        </w:rPr>
-        <w:t xml:space="preserve"> </w:t>
-      </w:r>
-      <w:r>
-        <w:rPr>
-          <w:bCs/>
-          <w:highlight w:val="yellow"/>
-        </w:rPr>
-        <w:t>functional approximation describes only the central tendency and not the underlying distribution of forms; this underlying distribution is critical to detecting deviations with confidence; 3) you can’t directly compare the goodness-of-fit of the functional approximations to the deviation from the feasible set. (</w:t>
+        <w:t>directly compare the goodness-of-fit of the functional approximations to the deviation from the feasible set. (</w:t>
       </w:r>
       <w:r>
         <w:rPr>
@@ -1632,163 +2308,163 @@
         <w:rPr>
           <w:bCs/>
         </w:rPr>
+        <w:t>Line 46.  The first sentence in the Introduction is a bit awkward.  I would write: “How the total number of individuals in a community is divided among …”  (note: “the number” is singular.)</w:t>
+      </w:r>
+    </w:p>
+    <w:p>
+      <w:pPr>
+        <w:pStyle w:val="Writing"/>
+        <w:rPr>
+          <w:bCs/>
+        </w:rPr>
+      </w:pPr>
+    </w:p>
+    <w:p>
+      <w:pPr>
+        <w:pStyle w:val="Writing"/>
+        <w:rPr>
+          <w:bCs/>
+        </w:rPr>
+      </w:pPr>
+      <w:r>
+        <w:rPr>
+          <w:bCs/>
+          <w:highlight w:val="yellow"/>
+        </w:rPr>
+        <w:t>Sure</w:t>
+      </w:r>
+      <w:r>
+        <w:rPr>
+          <w:bCs/>
+          <w:highlight w:val="yellow"/>
+        </w:rPr>
+        <w:t xml:space="preserve">! </w:t>
+      </w:r>
+    </w:p>
+    <w:p>
+      <w:pPr>
+        <w:pStyle w:val="Writing"/>
+        <w:rPr>
+          <w:bCs/>
+        </w:rPr>
+      </w:pPr>
+    </w:p>
+    <w:p>
+      <w:pPr>
+        <w:pStyle w:val="Writing"/>
+        <w:rPr>
+          <w:bCs/>
+        </w:rPr>
+      </w:pPr>
+      <w:r>
+        <w:rPr>
+          <w:bCs/>
+        </w:rPr>
+        <w:t>Line 51.  The SAD is a hollow-shaped curve when x is plotted against y.  The authors should state explicitly what x and y are.  Those “in the know” of course know what is meant but the average reader may wonder.  After all there are axes on which SAD plots are not hollow!</w:t>
+      </w:r>
+    </w:p>
+    <w:p>
+      <w:pPr>
+        <w:pStyle w:val="Writing"/>
+        <w:rPr>
+          <w:bCs/>
+        </w:rPr>
+      </w:pPr>
+    </w:p>
+    <w:p>
+      <w:pPr>
+        <w:pStyle w:val="Writing"/>
+        <w:rPr>
+          <w:bCs/>
+        </w:rPr>
+      </w:pPr>
+      <w:r>
+        <w:rPr>
+          <w:bCs/>
+          <w:highlight w:val="yellow"/>
+        </w:rPr>
+        <w:t>Absolutely</w:t>
+      </w:r>
+      <w:r>
+        <w:rPr>
+          <w:bCs/>
+        </w:rPr>
+        <w:t>.</w:t>
+      </w:r>
+    </w:p>
+    <w:p>
+      <w:pPr>
+        <w:pStyle w:val="Writing"/>
+        <w:rPr>
+          <w:bCs/>
+        </w:rPr>
+      </w:pPr>
+    </w:p>
+    <w:p>
+      <w:pPr>
+        <w:pStyle w:val="Writing"/>
+        <w:rPr>
+          <w:bCs/>
+        </w:rPr>
+      </w:pPr>
+      <w:r>
+        <w:rPr>
+          <w:bCs/>
+        </w:rPr>
         <w:lastRenderedPageBreak/>
-        <w:t>Line 46.  The first sentence in the Introduction is a bit awkward.  I would write: “How the total number of individuals in a community is divided among …”  (note: “the number” is singular.)</w:t>
-      </w:r>
-    </w:p>
-    <w:p>
-      <w:pPr>
-        <w:pStyle w:val="Writing"/>
-        <w:rPr>
-          <w:bCs/>
-        </w:rPr>
-      </w:pPr>
-    </w:p>
-    <w:p>
-      <w:pPr>
-        <w:pStyle w:val="Writing"/>
-        <w:rPr>
-          <w:bCs/>
-        </w:rPr>
-      </w:pPr>
-      <w:r>
-        <w:rPr>
-          <w:bCs/>
-          <w:highlight w:val="yellow"/>
-        </w:rPr>
-        <w:t>Sure</w:t>
-      </w:r>
-      <w:r>
-        <w:rPr>
-          <w:bCs/>
-          <w:highlight w:val="yellow"/>
-        </w:rPr>
-        <w:t xml:space="preserve">! </w:t>
-      </w:r>
-    </w:p>
-    <w:p>
-      <w:pPr>
-        <w:pStyle w:val="Writing"/>
-        <w:rPr>
-          <w:bCs/>
-        </w:rPr>
-      </w:pPr>
-    </w:p>
-    <w:p>
-      <w:pPr>
-        <w:pStyle w:val="Writing"/>
-        <w:rPr>
-          <w:bCs/>
-        </w:rPr>
-      </w:pPr>
-      <w:r>
-        <w:rPr>
-          <w:bCs/>
-        </w:rPr>
-        <w:t>Line 51.  The SAD is a hollow-shaped curve when x is plotted against y.  The authors should state explicitly what x and y are.  Those “in the know” of course know what is meant but the average reader may wonder.  After all there are axes on which SAD plots are not hollow!</w:t>
-      </w:r>
-    </w:p>
-    <w:p>
-      <w:pPr>
-        <w:pStyle w:val="Writing"/>
-        <w:rPr>
-          <w:bCs/>
-        </w:rPr>
-      </w:pPr>
-    </w:p>
-    <w:p>
-      <w:pPr>
-        <w:pStyle w:val="Writing"/>
-        <w:rPr>
-          <w:bCs/>
-        </w:rPr>
-      </w:pPr>
-      <w:r>
-        <w:rPr>
-          <w:bCs/>
-          <w:highlight w:val="yellow"/>
-        </w:rPr>
-        <w:t>Absolutely</w:t>
-      </w:r>
-      <w:r>
-        <w:rPr>
-          <w:bCs/>
+        <w:t>Line 143-145.  If you exclude systems with S = N or S = N+1, and systems with S = 1, then how can you have an N as small as 3 (line 145)?</w:t>
+      </w:r>
+    </w:p>
+    <w:p>
+      <w:pPr>
+        <w:pStyle w:val="Writing"/>
+        <w:rPr>
+          <w:bCs/>
+        </w:rPr>
+      </w:pPr>
+    </w:p>
+    <w:p>
+      <w:pPr>
+        <w:pStyle w:val="Writing"/>
+        <w:rPr>
+          <w:bCs/>
+        </w:rPr>
+      </w:pPr>
+      <w:r>
+        <w:rPr>
+          <w:bCs/>
+          <w:highlight w:val="yellow"/>
+        </w:rPr>
+        <w:t>Good catch, the actual minimum is 4</w:t>
+      </w:r>
+      <w:r>
+        <w:rPr>
+          <w:bCs/>
+          <w:highlight w:val="yellow"/>
+        </w:rPr>
+        <w:t>. (</w:t>
+      </w:r>
+      <w:r>
+        <w:rPr>
+          <w:bCs/>
+          <w:highlight w:val="yellow"/>
+        </w:rPr>
+        <w:t>I think those</w:t>
+      </w:r>
+      <w:r>
+        <w:rPr>
+          <w:bCs/>
+          <w:highlight w:val="yellow"/>
+        </w:rPr>
+        <w:t xml:space="preserve"> numbers were left from when we were talking about pre-sampling and post-sampling filtering separately)</w:t>
+      </w:r>
+      <w:r>
+        <w:rPr>
+          <w:bCs/>
+          <w:highlight w:val="yellow"/>
         </w:rPr>
         <w:t>.</w:t>
       </w:r>
-    </w:p>
-    <w:p>
-      <w:pPr>
-        <w:pStyle w:val="Writing"/>
-        <w:rPr>
-          <w:bCs/>
-        </w:rPr>
-      </w:pPr>
-    </w:p>
-    <w:p>
-      <w:pPr>
-        <w:pStyle w:val="Writing"/>
-        <w:rPr>
-          <w:bCs/>
-        </w:rPr>
-      </w:pPr>
-      <w:r>
-        <w:rPr>
-          <w:bCs/>
-        </w:rPr>
-        <w:t>Line 143-145.  If you exclude systems with S = N or S = N+1, and systems with S = 1, then how can you have an N as small as 3 (line 145)?</w:t>
-      </w:r>
-    </w:p>
-    <w:p>
-      <w:pPr>
-        <w:pStyle w:val="Writing"/>
-        <w:rPr>
-          <w:bCs/>
-        </w:rPr>
-      </w:pPr>
-    </w:p>
-    <w:p>
-      <w:pPr>
-        <w:pStyle w:val="Writing"/>
-        <w:rPr>
-          <w:bCs/>
-        </w:rPr>
-      </w:pPr>
-      <w:r>
-        <w:rPr>
-          <w:bCs/>
-          <w:highlight w:val="yellow"/>
-        </w:rPr>
-        <w:t>Good catch, the actual minimum is 4</w:t>
-      </w:r>
-      <w:r>
-        <w:rPr>
-          <w:bCs/>
-          <w:highlight w:val="yellow"/>
-        </w:rPr>
-        <w:t>. (</w:t>
-      </w:r>
-      <w:r>
-        <w:rPr>
-          <w:bCs/>
-          <w:highlight w:val="yellow"/>
-        </w:rPr>
-        <w:t>I think those</w:t>
-      </w:r>
-      <w:r>
-        <w:rPr>
-          <w:bCs/>
-          <w:highlight w:val="yellow"/>
-        </w:rPr>
-        <w:t xml:space="preserve"> numbers were left from when we were talking about pre-sampling and post-sampling filtering separately)</w:t>
-      </w:r>
-      <w:r>
-        <w:rPr>
-          <w:bCs/>
-          <w:highlight w:val="yellow"/>
-        </w:rPr>
-        <w:t>.</w:t>
-      </w:r>
       <w:r>
         <w:rPr>
           <w:bCs/>
@@ -1965,123 +2641,117 @@
         <w:rPr>
           <w:bCs/>
         </w:rPr>
-        <w:t xml:space="preserve"> the abundances are taken as fixed and used to generate each feasible </w:t>
-      </w:r>
-      <w:r>
-        <w:rPr>
-          <w:bCs/>
+        <w:t xml:space="preserve"> the abundances are taken as fixed and used to generate each feasible set.  </w:t>
+      </w:r>
+      <w:proofErr w:type="gramStart"/>
+      <w:r>
+        <w:rPr>
+          <w:bCs/>
+        </w:rPr>
+        <w:t>But,</w:t>
+      </w:r>
+      <w:proofErr w:type="gramEnd"/>
+      <w:r>
+        <w:rPr>
+          <w:bCs/>
+        </w:rPr>
+        <w:t xml:space="preserve"> this assumption is invalid.  As anyone who has generated assemblage data knows, there are any number of stochastic processes that underlie dataset generation.  Thus, if one goes back and resamples a site, the actual abundances will vary each time.  And, often sampling biases complicates this further (for instance the 'big tree </w:t>
+      </w:r>
+      <w:proofErr w:type="spellStart"/>
+      <w:r>
+        <w:rPr>
+          <w:bCs/>
+        </w:rPr>
+        <w:t>bias'</w:t>
+      </w:r>
+      <w:proofErr w:type="spellEnd"/>
+      <w:r>
+        <w:rPr>
+          <w:bCs/>
+        </w:rPr>
+        <w:t xml:space="preserve"> of McCune &amp; Menges 1886).  The fundamental issue, then, is whether the relatively subtle differences seen here fall inside or outside of the cloud of responses obtained when allowing abundance lists to vary.  Without this I simply cannot be certain how robust the given results are.</w:t>
+      </w:r>
+    </w:p>
+    <w:p>
+      <w:pPr>
+        <w:pStyle w:val="Writing"/>
+        <w:rPr>
+          <w:bCs/>
+        </w:rPr>
+      </w:pPr>
+    </w:p>
+    <w:p>
+      <w:pPr>
+        <w:pStyle w:val="Writing"/>
+        <w:rPr>
+          <w:bCs/>
+        </w:rPr>
+      </w:pPr>
+      <w:r>
+        <w:rPr>
+          <w:bCs/>
+        </w:rPr>
+        <w:t xml:space="preserve">I think what needs to happen is to use some type of resampling approach (e.g. monte </w:t>
+      </w:r>
+      <w:proofErr w:type="spellStart"/>
+      <w:r>
+        <w:rPr>
+          <w:bCs/>
+        </w:rPr>
+        <w:t>carlo</w:t>
+      </w:r>
+      <w:proofErr w:type="spellEnd"/>
+      <w:r>
+        <w:rPr>
+          <w:bCs/>
+        </w:rPr>
+        <w:t xml:space="preserve"> simulations, jackknife analysis) to begin quantifying the inherent variability present within abundance datasets.  Only after we know the amount of noise generated by sampling variation can we know if the observed results fall outside of this range and are trustworthy.</w:t>
+      </w:r>
+    </w:p>
+    <w:p>
+      <w:pPr>
+        <w:pStyle w:val="Writing"/>
+        <w:rPr>
+          <w:bCs/>
+        </w:rPr>
+      </w:pPr>
+    </w:p>
+    <w:p>
+      <w:pPr>
+        <w:pStyle w:val="Writing"/>
+        <w:rPr>
+          <w:bCs/>
+        </w:rPr>
+      </w:pPr>
+      <w:r>
+        <w:rPr>
+          <w:bCs/>
+        </w:rPr>
+        <w:t>Sadly, I see this resampling analysis to be foundational to what is presented here; without it we simply can't know how to interpret the results, no matter how many datasets are included.  Simply carpet bombing with highly variable and untrustworthy data will not lead to robust results.</w:t>
+      </w:r>
+    </w:p>
+    <w:p>
+      <w:pPr>
+        <w:pStyle w:val="Writing"/>
+        <w:rPr>
+          <w:bCs/>
+        </w:rPr>
+      </w:pPr>
+    </w:p>
+    <w:p>
+      <w:pPr>
+        <w:pStyle w:val="Writing"/>
+        <w:rPr>
+          <w:bCs/>
+          <w:highlight w:val="yellow"/>
+        </w:rPr>
+      </w:pPr>
+      <w:r>
+        <w:rPr>
+          <w:bCs/>
+          <w:highlight w:val="yellow"/>
         </w:rPr>
         <w:lastRenderedPageBreak/>
-        <w:t xml:space="preserve">set.  </w:t>
-      </w:r>
-      <w:proofErr w:type="gramStart"/>
-      <w:r>
-        <w:rPr>
-          <w:bCs/>
-        </w:rPr>
-        <w:t>But,</w:t>
-      </w:r>
-      <w:proofErr w:type="gramEnd"/>
-      <w:r>
-        <w:rPr>
-          <w:bCs/>
-        </w:rPr>
-        <w:t xml:space="preserve"> this assumption is invalid.  As anyone who has generated assemblage data knows, there are any number of stochastic processes that underlie dataset generation.  Thus, if one goes back and resamples a site, the actual abundances will vary each time.  And, often sampling biases complicates this further (for instance the 'big tree </w:t>
-      </w:r>
-      <w:proofErr w:type="spellStart"/>
-      <w:r>
-        <w:rPr>
-          <w:bCs/>
-        </w:rPr>
-        <w:t>bias'</w:t>
-      </w:r>
-      <w:proofErr w:type="spellEnd"/>
-      <w:r>
-        <w:rPr>
-          <w:bCs/>
-        </w:rPr>
-        <w:t xml:space="preserve"> of McCune &amp; Menges 1886).  The fundamental issue, then, is whether the relatively subtle differences seen here fall inside or outside of the cloud of responses obtained when allowing abundance lists to vary.  Without this I simply cannot be certain how robust the given results are.</w:t>
-      </w:r>
-    </w:p>
-    <w:p>
-      <w:pPr>
-        <w:pStyle w:val="Writing"/>
-        <w:rPr>
-          <w:bCs/>
-        </w:rPr>
-      </w:pPr>
-    </w:p>
-    <w:p>
-      <w:pPr>
-        <w:pStyle w:val="Writing"/>
-        <w:rPr>
-          <w:bCs/>
-        </w:rPr>
-      </w:pPr>
-      <w:r>
-        <w:rPr>
-          <w:bCs/>
-        </w:rPr>
-        <w:t xml:space="preserve">I think what needs to happen is to use some type of resampling approach (e.g. monte </w:t>
-      </w:r>
-      <w:proofErr w:type="spellStart"/>
-      <w:r>
-        <w:rPr>
-          <w:bCs/>
-        </w:rPr>
-        <w:t>carlo</w:t>
-      </w:r>
-      <w:proofErr w:type="spellEnd"/>
-      <w:r>
-        <w:rPr>
-          <w:bCs/>
-        </w:rPr>
-        <w:t xml:space="preserve"> simulations, jackknife analysis) to begin quantifying the inherent variability present within abundance datasets.  Only after we know the amount of noise generated by sampling variation can we know if the observed results fall outside of this range and are trustworthy.</w:t>
-      </w:r>
-    </w:p>
-    <w:p>
-      <w:pPr>
-        <w:pStyle w:val="Writing"/>
-        <w:rPr>
-          <w:bCs/>
-        </w:rPr>
-      </w:pPr>
-    </w:p>
-    <w:p>
-      <w:pPr>
-        <w:pStyle w:val="Writing"/>
-        <w:rPr>
-          <w:bCs/>
-        </w:rPr>
-      </w:pPr>
-      <w:r>
-        <w:rPr>
-          <w:bCs/>
-        </w:rPr>
-        <w:t>Sadly, I see this resampling analysis to be foundational to what is presented here; without it we simply can't know how to interpret the results, no matter how many datasets are included.  Simply carpet bombing with highly variable and untrustworthy data will not lead to robust results.</w:t>
-      </w:r>
-    </w:p>
-    <w:p>
-      <w:pPr>
-        <w:pStyle w:val="Writing"/>
-        <w:rPr>
-          <w:bCs/>
-        </w:rPr>
-      </w:pPr>
-    </w:p>
-    <w:p>
-      <w:pPr>
-        <w:pStyle w:val="Writing"/>
-        <w:rPr>
-          <w:bCs/>
-          <w:highlight w:val="yellow"/>
-        </w:rPr>
-      </w:pPr>
-      <w:r>
-        <w:rPr>
-          <w:bCs/>
-          <w:highlight w:val="yellow"/>
-        </w:rPr>
         <w:t>This is a very good question; w</w:t>
       </w:r>
       <w:r>
@@ -2270,7 +2940,6 @@
           <w:bCs/>
           <w:highlight w:val="yellow"/>
         </w:rPr>
-        <w:lastRenderedPageBreak/>
         <w:t xml:space="preserve">This is why we use the percentile score to make our comparisons. I think this comment indicates that we should explain this more clearly in the text. </w:t>
       </w:r>
     </w:p>
@@ -2532,6 +3201,7 @@
         <w:rPr>
           <w:bCs/>
         </w:rPr>
+        <w:lastRenderedPageBreak/>
         <w:t>(3) No rationale is given for why Simpson's Index is solely used to document evenness.  The issue is that Simpson weights its scores on the most abundant species - thus those that are out on the right tale of the distribution (Peet 1974).  And I don't see why one would want to do that.  Not that Shannon is perfect either, given that it *also* down-weights the rarest species.  But the issues are large enough that you really need to carefully defend your choice, and perhaps also make sure the results are robust across methods.</w:t>
       </w:r>
     </w:p>
@@ -2611,14 +3281,7 @@
         <w:rPr>
           <w:bCs/>
         </w:rPr>
-        <w:t xml:space="preserve">(4) This is minor but the background literature for this topic really needs to be broadened.  The current manuscript reads as if these ideas only date back to the late 2000's.  There are only 2 cited </w:t>
-      </w:r>
-      <w:r>
-        <w:rPr>
-          <w:bCs/>
-        </w:rPr>
-        <w:lastRenderedPageBreak/>
-        <w:t xml:space="preserve">papers that predate 2007, and one of these is Jaynes treatise on Statistical Mechanics!  This does a deep disservice to a number of voices in the ecological community.  Why no Preston citations - given that he generated the first statistical mechanics approach to SADs?  Especially given that in his 1981 paper shows that SAD shape falls within the realm of universality?   And, why no discussion of complex systems and the statistical mechanisms underlying ecology?  This is essential to your basic premise.  How can the ideas in Brian Maurer's 1999 "Untangling Ecological Complexity" not be considered?  Or my 2007 Ecology Letters paper with Jim Brown:  it even falls within your apparent 2007 cutoff for citations!  </w:t>
+        <w:t xml:space="preserve">(4) This is minor but the background literature for this topic really needs to be broadened.  The current manuscript reads as if these ideas only date back to the late 2000's.  There are only 2 cited papers that predate 2007, and one of these is Jaynes treatise on Statistical Mechanics!  This does a deep disservice to a number of voices in the ecological community.  Why no Preston citations - given that he generated the first statistical mechanics approach to SADs?  Especially given that in his 1981 paper shows that SAD shape falls within the realm of universality?   And, why no discussion of complex systems and the statistical mechanisms underlying ecology?  This is essential to your basic premise.  How can the ideas in Brian Maurer's 1999 "Untangling Ecological Complexity" not be considered?  Or my 2007 Ecology Letters paper with Jim Brown:  it even falls within your apparent 2007 cutoff for citations!  </w:t>
       </w:r>
     </w:p>
     <w:p>
@@ -2848,6 +3511,7 @@
         <w:rPr>
           <w:bCs/>
         </w:rPr>
+        <w:lastRenderedPageBreak/>
         <w:t xml:space="preserve">I do think this work can be an important contribution.  But first we need to know just how profound sampling variability is.  And we need to know that the deviations are not only significant, but non-trivial.  Sadly, I think this means going back to the computer and coding some additional analyses.  Because without this you have not made the firm logical foundation upon which we can interpret these results.  </w:t>
       </w:r>
     </w:p>
@@ -2870,131 +3534,131 @@
         <w:rPr>
           <w:bCs/>
         </w:rPr>
+        <w:t>Jeff Nekola, Masaryk University</w:t>
+      </w:r>
+    </w:p>
+    <w:p>
+      <w:pPr>
+        <w:pStyle w:val="Writing"/>
+        <w:rPr>
+          <w:bCs/>
+        </w:rPr>
+      </w:pPr>
+    </w:p>
+    <w:p>
+      <w:pPr>
+        <w:pStyle w:val="Writing"/>
+        <w:rPr>
+          <w:bCs/>
+        </w:rPr>
+      </w:pPr>
+      <w:r>
+        <w:rPr>
+          <w:bCs/>
+        </w:rPr>
+        <w:t>Referee: 3</w:t>
+      </w:r>
+    </w:p>
+    <w:p>
+      <w:pPr>
+        <w:pStyle w:val="Writing"/>
+        <w:rPr>
+          <w:bCs/>
+        </w:rPr>
+      </w:pPr>
+    </w:p>
+    <w:p>
+      <w:pPr>
+        <w:pStyle w:val="Writing"/>
+        <w:rPr>
+          <w:bCs/>
+        </w:rPr>
+      </w:pPr>
+      <w:r>
+        <w:rPr>
+          <w:bCs/>
+        </w:rPr>
+        <w:t>Comments for the Authors</w:t>
+      </w:r>
+    </w:p>
+    <w:p>
+      <w:pPr>
+        <w:pStyle w:val="Writing"/>
+        <w:rPr>
+          <w:bCs/>
+        </w:rPr>
+      </w:pPr>
+      <w:r>
+        <w:rPr>
+          <w:bCs/>
+        </w:rPr>
+        <w:t xml:space="preserve">It was a pleasure to read the paper titled “Empirical abundance distributions are more uneven than expected given their statistical baseline”. The authors use over 22,000 sampled communities and feasible set sampling to assess SADs within and among the different communities. They develop some interesting methods, such as a Breadth Index, by investigating skewness and evenness of a given community, comparing it with what would be expected by chance (statistically) by resampling the feasible set. I agree with the authors that ecological processes act upon SADs, but this is often in combination with the statistical artefact of the hollow curve. </w:t>
+      </w:r>
+    </w:p>
+    <w:p>
+      <w:pPr>
+        <w:pStyle w:val="Writing"/>
+        <w:rPr>
+          <w:bCs/>
+        </w:rPr>
+      </w:pPr>
+    </w:p>
+    <w:p>
+      <w:pPr>
+        <w:pStyle w:val="Writing"/>
+        <w:rPr>
+          <w:bCs/>
+        </w:rPr>
+      </w:pPr>
+      <w:r>
+        <w:rPr>
+          <w:bCs/>
+        </w:rPr>
+        <w:t>In McGill et al.’s 2007 Ecology Letters paper (https://doi.org/10.1111/j.1461-0248.2007.01094.x) they highlight the following: “Collect as large a sample size as possible. As described, we do not know what a good sample size is, but it clearly at least in the 100s and quite possibly in the 1000s of individuals.” I think that this paper makes a good push to understanding what a ‘sample size’ might be, in terms of the number of individuals as their definition of a community. I am not aware of much work in this space, so in this regard I find it very well done and novel! I will note that the authors do limit themselves in this work by focusing only on the feasible set as an approach to define the statistical baseline of a SAD. However, it was refreshing for them to clearly highlight this limitation of their work (lines 292-303), and I don’t see this as a problem, but commend them for their clarity of their scientific advance.</w:t>
+      </w:r>
+    </w:p>
+    <w:p>
+      <w:pPr>
+        <w:pStyle w:val="Writing"/>
+        <w:rPr>
+          <w:bCs/>
+        </w:rPr>
+      </w:pPr>
+    </w:p>
+    <w:p>
+      <w:pPr>
+        <w:pStyle w:val="Writing"/>
+        <w:rPr>
+          <w:bCs/>
+        </w:rPr>
+      </w:pPr>
+      <w:r>
+        <w:rPr>
+          <w:bCs/>
+        </w:rPr>
+        <w:t>The paper was well written, easy to follow, and to me is statistically sound. I do think it is within the scope of Ecology Letters, and will make a great contribution to the literature surrounding SADs. All this said, I have two broad comments/reservations about the manuscript that I think the authors should consider and I believe could improve the manuscript. I don’t see these as ‘deal-breakers’, but I do think that if addressed, the manuscript will be more widely applicable.</w:t>
+      </w:r>
+    </w:p>
+    <w:p>
+      <w:pPr>
+        <w:pStyle w:val="Writing"/>
+        <w:rPr>
+          <w:bCs/>
+        </w:rPr>
+      </w:pPr>
+    </w:p>
+    <w:p>
+      <w:pPr>
+        <w:pStyle w:val="Writing"/>
+        <w:rPr>
+          <w:bCs/>
+        </w:rPr>
+      </w:pPr>
+      <w:r>
+        <w:rPr>
+          <w:bCs/>
+        </w:rPr>
         <w:lastRenderedPageBreak/>
-        <w:t>Jeff Nekola, Masaryk University</w:t>
-      </w:r>
-    </w:p>
-    <w:p>
-      <w:pPr>
-        <w:pStyle w:val="Writing"/>
-        <w:rPr>
-          <w:bCs/>
-        </w:rPr>
-      </w:pPr>
-    </w:p>
-    <w:p>
-      <w:pPr>
-        <w:pStyle w:val="Writing"/>
-        <w:rPr>
-          <w:bCs/>
-        </w:rPr>
-      </w:pPr>
-      <w:r>
-        <w:rPr>
-          <w:bCs/>
-        </w:rPr>
-        <w:t>Referee: 3</w:t>
-      </w:r>
-    </w:p>
-    <w:p>
-      <w:pPr>
-        <w:pStyle w:val="Writing"/>
-        <w:rPr>
-          <w:bCs/>
-        </w:rPr>
-      </w:pPr>
-    </w:p>
-    <w:p>
-      <w:pPr>
-        <w:pStyle w:val="Writing"/>
-        <w:rPr>
-          <w:bCs/>
-        </w:rPr>
-      </w:pPr>
-      <w:r>
-        <w:rPr>
-          <w:bCs/>
-        </w:rPr>
-        <w:t>Comments for the Authors</w:t>
-      </w:r>
-    </w:p>
-    <w:p>
-      <w:pPr>
-        <w:pStyle w:val="Writing"/>
-        <w:rPr>
-          <w:bCs/>
-        </w:rPr>
-      </w:pPr>
-      <w:r>
-        <w:rPr>
-          <w:bCs/>
-        </w:rPr>
-        <w:t xml:space="preserve">It was a pleasure to read the paper titled “Empirical abundance distributions are more uneven than expected given their statistical baseline”. The authors use over 22,000 sampled communities and feasible set sampling to assess SADs within and among the different communities. They develop some interesting methods, such as a Breadth Index, by investigating skewness and evenness of a given community, comparing it with what would be expected by chance (statistically) by resampling the feasible set. I agree with the authors that ecological processes act upon SADs, but this is often in combination with the statistical artefact of the hollow curve. </w:t>
-      </w:r>
-    </w:p>
-    <w:p>
-      <w:pPr>
-        <w:pStyle w:val="Writing"/>
-        <w:rPr>
-          <w:bCs/>
-        </w:rPr>
-      </w:pPr>
-    </w:p>
-    <w:p>
-      <w:pPr>
-        <w:pStyle w:val="Writing"/>
-        <w:rPr>
-          <w:bCs/>
-        </w:rPr>
-      </w:pPr>
-      <w:r>
-        <w:rPr>
-          <w:bCs/>
-        </w:rPr>
-        <w:t>In McGill et al.’s 2007 Ecology Letters paper (https://doi.org/10.1111/j.1461-0248.2007.01094.x) they highlight the following: “Collect as large a sample size as possible. As described, we do not know what a good sample size is, but it clearly at least in the 100s and quite possibly in the 1000s of individuals.” I think that this paper makes a good push to understanding what a ‘sample size’ might be, in terms of the number of individuals as their definition of a community. I am not aware of much work in this space, so in this regard I find it very well done and novel! I will note that the authors do limit themselves in this work by focusing only on the feasible set as an approach to define the statistical baseline of a SAD. However, it was refreshing for them to clearly highlight this limitation of their work (lines 292-303), and I don’t see this as a problem, but commend them for their clarity of their scientific advance.</w:t>
-      </w:r>
-    </w:p>
-    <w:p>
-      <w:pPr>
-        <w:pStyle w:val="Writing"/>
-        <w:rPr>
-          <w:bCs/>
-        </w:rPr>
-      </w:pPr>
-    </w:p>
-    <w:p>
-      <w:pPr>
-        <w:pStyle w:val="Writing"/>
-        <w:rPr>
-          <w:bCs/>
-        </w:rPr>
-      </w:pPr>
-      <w:r>
-        <w:rPr>
-          <w:bCs/>
-        </w:rPr>
-        <w:t>The paper was well written, easy to follow, and to me is statistically sound. I do think it is within the scope of Ecology Letters, and will make a great contribution to the literature surrounding SADs. All this said, I have two broad comments/reservations about the manuscript that I think the authors should consider and I believe could improve the manuscript. I don’t see these as ‘deal-breakers’, but I do think that if addressed, the manuscript will be more widely applicable.</w:t>
-      </w:r>
-    </w:p>
-    <w:p>
-      <w:pPr>
-        <w:pStyle w:val="Writing"/>
-        <w:rPr>
-          <w:bCs/>
-        </w:rPr>
-      </w:pPr>
-    </w:p>
-    <w:p>
-      <w:pPr>
-        <w:pStyle w:val="Writing"/>
-        <w:rPr>
-          <w:bCs/>
-        </w:rPr>
-      </w:pPr>
-      <w:r>
-        <w:rPr>
-          <w:bCs/>
-        </w:rPr>
         <w:t>1.)</w:t>
       </w:r>
       <w:r>
@@ -3002,14 +3666,7 @@
           <w:bCs/>
         </w:rPr>
         <w:tab/>
-        <w:t xml:space="preserve">Currently, while it is interesting and novel – the pitch of the manuscript is rather narrow, focused on the statistical deviations of the feasible set. It is applicable to anyone quite familiar with </w:t>
-      </w:r>
-      <w:r>
-        <w:rPr>
-          <w:bCs/>
-        </w:rPr>
-        <w:lastRenderedPageBreak/>
-        <w:t>the SAD literature, but I fear it is not broadly relevant. Basically, I think the readership of such a paper is rather ‘niche’. The only reason I highlight this as I don’t think it would be overly difficult to better place this paper into a broader scope. One suggestion would be to move past the statistical deviation and try to better link this with the ecological/biological interpretations inherent within SADs (i.e., the proportion of rare, or common, species in a community). It is implied that this work shows our ability to say something about ‘small’ communities is limited, but what does that mean in practice? Are all previous SAD findings from small communities invalid and are indeed statistical artifacts? Are we thus more likely to have rare species in larger communities? If we want to characterize a community, ecologically, what does this work mean we should keep in mind and how does it influence our interpretations of a SAD? The authors hint at this in lines 260-263, but I think this could be substantially expanded to highlight what these findings mean ecologically a bit more. I guess what I’m trying to say is what does ‘detect deviations’ mean in practice? Again, I don’t think this is too overly difficult. As an example, the authors define skewness and evenness in line 189. But this definition is strictly statistical. Here, an understanding of what skewness/evenness means in terms of ecology would go a long way to better interpret these results. This is one example, and there are plenty of areas through the paper that by inserting a few sentences/explanations, could help this link with ecological interpretation (another example could be line 314 where the authors highlight the role of ecological processes). If the authors can make this more concrete, I feel that the manuscript could be more widely understood and more suitable for the broad readership of Ecology Letters (and probably cited as well).</w:t>
+        <w:t>Currently, while it is interesting and novel – the pitch of the manuscript is rather narrow, focused on the statistical deviations of the feasible set. It is applicable to anyone quite familiar with the SAD literature, but I fear it is not broadly relevant. Basically, I think the readership of such a paper is rather ‘niche’. The only reason I highlight this as I don’t think it would be overly difficult to better place this paper into a broader scope. One suggestion would be to move past the statistical deviation and try to better link this with the ecological/biological interpretations inherent within SADs (i.e., the proportion of rare, or common, species in a community). It is implied that this work shows our ability to say something about ‘small’ communities is limited, but what does that mean in practice? Are all previous SAD findings from small communities invalid and are indeed statistical artifacts? Are we thus more likely to have rare species in larger communities? If we want to characterize a community, ecologically, what does this work mean we should keep in mind and how does it influence our interpretations of a SAD? The authors hint at this in lines 260-263, but I think this could be substantially expanded to highlight what these findings mean ecologically a bit more. I guess what I’m trying to say is what does ‘detect deviations’ mean in practice? Again, I don’t think this is too overly difficult. As an example, the authors define skewness and evenness in line 189. But this definition is strictly statistical. Here, an understanding of what skewness/evenness means in terms of ecology would go a long way to better interpret these results. This is one example, and there are plenty of areas through the paper that by inserting a few sentences/explanations, could help this link with ecological interpretation (another example could be line 314 where the authors highlight the role of ecological processes). If the authors can make this more concrete, I feel that the manuscript could be more widely understood and more suitable for the broad readership of Ecology Letters (and probably cited as well).</w:t>
       </w:r>
     </w:p>
     <w:p>
@@ -3139,15 +3796,7 @@
           <w:bCs/>
           <w:highlight w:val="yellow"/>
         </w:rPr>
-        <w:t xml:space="preserve">The commentary that the patterns for the number of rare species, and several other metrics, reverse for Gentry, and specifically for Gentry when N/S gets small. The data do </w:t>
-      </w:r>
-      <w:r>
-        <w:rPr>
-          <w:bCs/>
-          <w:highlight w:val="yellow"/>
-        </w:rPr>
-        <w:lastRenderedPageBreak/>
-        <w:t xml:space="preserve">not support a lot of inference here, but there’s room for commentary about what might be odd about Gentry or these communities. Speciose communities might be more prone to </w:t>
+        <w:t xml:space="preserve">The commentary that the patterns for the number of rare species, and several other metrics, reverse for Gentry, and specifically for Gentry when N/S gets small. The data do not support a lot of inference here, but there’s room for commentary about what might be odd about Gentry or these communities. Speciose communities might be more prone to </w:t>
       </w:r>
       <w:proofErr w:type="spellStart"/>
       <w:r>
@@ -3183,6 +3832,7 @@
           <w:bCs/>
           <w:highlight w:val="yellow"/>
         </w:rPr>
+        <w:lastRenderedPageBreak/>
         <w:t>Emphasizing that this approach is probably most powerful if you have a specific attribute in mind – such as the number of rare species – which you can then compare directly between the feasible set and the observed SAD. Five metrics</w:t>
       </w:r>
       <w:r>
@@ -3335,15 +3985,7 @@
           <w:bCs/>
           <w:highlight w:val="yellow"/>
         </w:rPr>
-        <w:t xml:space="preserve">I think in doing so there will need to be some discussion of how to interpret it. There is a decline, but there isn’t a clean threshold. I think this is in part because the size of the feasible set derives from </w:t>
-      </w:r>
-      <w:r>
-        <w:rPr>
-          <w:bCs/>
-          <w:highlight w:val="yellow"/>
-        </w:rPr>
-        <w:lastRenderedPageBreak/>
-        <w:t xml:space="preserve">both S and N, and that the ratio matters in addition to the actual size of the FS, and in part because we have an uneven and truncated array of S and N represented in our datasets (and indeed in what we can reasonably sample). </w:t>
+        <w:t xml:space="preserve">I think in doing so there will need to be some discussion of how to interpret it. There is a decline, but there isn’t a clean threshold. I think this is in part because the size of the feasible set derives from both S and N, and that the ratio matters in addition to the actual size of the FS, and in part because we have an uneven and truncated array of S and N represented in our datasets (and indeed in what we can reasonably sample). </w:t>
       </w:r>
       <w:r>
         <w:rPr>
@@ -3441,6 +4083,7 @@
           <w:bCs/>
           <w:highlight w:val="yellow"/>
         </w:rPr>
+        <w:lastRenderedPageBreak/>
         <w:br/>
         <w:t xml:space="preserve">I forgot to link to it in the </w:t>
       </w:r>
@@ -3625,7 +4268,6 @@
           <w:bCs/>
           <w:highlight w:val="yellow"/>
         </w:rPr>
-        <w:lastRenderedPageBreak/>
         <w:t>I agree. I suggest reframing the intro</w:t>
       </w:r>
       <w:r>
@@ -3843,7 +4485,7 @@
         </w:rPr>
         <w:annotationRef/>
       </w:r>
-      <w:hyperlink r:id="rId3" w:history="1">
+      <w:hyperlink r:id="rId3" w:anchor="proportion-off" w:history="1">
         <w:r>
           <w:rPr>
             <w:rStyle w:val="Hyperlink"/>
@@ -3867,7 +4509,7 @@
         </w:rPr>
         <w:annotationRef/>
       </w:r>
-      <w:hyperlink r:id="rId4" w:history="1">
+      <w:hyperlink r:id="rId4" w:anchor="number-of-singletons" w:history="1">
         <w:r>
           <w:rPr>
             <w:rStyle w:val="Hyperlink"/>
@@ -3891,7 +4533,7 @@
         </w:rPr>
         <w:annotationRef/>
       </w:r>
-      <w:hyperlink r:id="rId5" w:history="1">
+      <w:hyperlink r:id="rId5" w:anchor="shannon-diversity" w:history="1">
         <w:r>
           <w:rPr>
             <w:rStyle w:val="Hyperlink"/>
@@ -3983,6 +4625,603 @@
 <file path=word/numbering.xml><?xml version="1.0" encoding="utf-8"?>
 <w:numbering xmlns:wpc="http://schemas.microsoft.com/office/word/2010/wordprocessingCanvas" xmlns:cx="http://schemas.microsoft.com/office/drawing/2014/chartex" xmlns:cx1="http://schemas.microsoft.com/office/drawing/2015/9/8/chartex" xmlns:cx2="http://schemas.microsoft.com/office/drawing/2015/10/21/chartex" xmlns:cx3="http://schemas.microsoft.com/office/drawing/2016/5/9/chartex" xmlns:cx4="http://schemas.microsoft.com/office/drawing/2016/5/10/chartex" xmlns:cx5="http://schemas.microsoft.com/office/drawing/2016/5/11/chartex" xmlns:cx6="http://schemas.microsoft.com/office/drawing/2016/5/12/chartex" xmlns:cx7="http://schemas.microsoft.com/office/drawing/2016/5/13/chartex" xmlns:cx8="http://schemas.microsoft.com/office/drawing/2016/5/14/chartex" xmlns:mc="http://schemas.openxmlformats.org/markup-compatibility/2006" xmlns:aink="http://schemas.microsoft.com/office/drawing/2016/ink" xmlns:am3d="http://schemas.microsoft.com/office/drawing/2017/model3d" xmlns:o="urn:schemas-microsoft-com:office:office" xmlns:r="http://schemas.openxmlformats.org/officeDocument/2006/relationships" xmlns:m="http://schemas.openxmlformats.org/officeDocument/2006/math" xmlns:v="urn:schemas-microsoft-com:vml" xmlns:wp14="http://schemas.microsoft.com/office/word/2010/wordprocessingDrawing" xmlns:wp="http://schemas.openxmlformats.org/drawingml/2006/wordprocessingDrawing" xmlns:w10="urn:schemas-microsoft-com:office:word" xmlns:w="http://schemas.openxmlformats.org/wordprocessingml/2006/main" xmlns:w14="http://schemas.microsoft.com/office/word/2010/wordml" xmlns:w15="http://schemas.microsoft.com/office/word/2012/wordml" xmlns:w16cex="http://schemas.microsoft.com/office/word/2018/wordml/cex" xmlns:w16cid="http://schemas.microsoft.com/office/word/2016/wordml/cid" xmlns:w16="http://schemas.microsoft.com/office/word/2018/wordml" xmlns:w16se="http://schemas.microsoft.com/office/word/2015/wordml/symex" xmlns:wpg="http://schemas.microsoft.com/office/word/2010/wordprocessingGroup" xmlns:wpi="http://schemas.microsoft.com/office/word/2010/wordprocessingInk" xmlns:wne="http://schemas.microsoft.com/office/word/2006/wordml" xmlns:wps="http://schemas.microsoft.com/office/word/2010/wordprocessingShape" mc:Ignorable="w14 w15 w16se w16cid w16 w16cex wp14">
   <w:abstractNum w:abstractNumId="0" w15:restartNumberingAfterBreak="0">
+    <w:nsid w:val="0AED623F"/>
+    <w:multiLevelType w:val="hybridMultilevel"/>
+    <w:tmpl w:val="B05C455E"/>
+    <w:lvl w:ilvl="0" w:tplc="0409000F">
+      <w:start w:val="1"/>
+      <w:numFmt w:val="decimal"/>
+      <w:lvlText w:val="%1."/>
+      <w:lvlJc w:val="left"/>
+      <w:pPr>
+        <w:ind w:left="720" w:hanging="360"/>
+      </w:pPr>
+    </w:lvl>
+    <w:lvl w:ilvl="1" w:tplc="04090019">
+      <w:start w:val="1"/>
+      <w:numFmt w:val="lowerLetter"/>
+      <w:lvlText w:val="%2."/>
+      <w:lvlJc w:val="left"/>
+      <w:pPr>
+        <w:ind w:left="1440" w:hanging="360"/>
+      </w:pPr>
+    </w:lvl>
+    <w:lvl w:ilvl="2" w:tplc="0409001B">
+      <w:start w:val="1"/>
+      <w:numFmt w:val="lowerRoman"/>
+      <w:lvlText w:val="%3."/>
+      <w:lvlJc w:val="right"/>
+      <w:pPr>
+        <w:ind w:left="2160" w:hanging="180"/>
+      </w:pPr>
+    </w:lvl>
+    <w:lvl w:ilvl="3" w:tplc="0409000F" w:tentative="1">
+      <w:start w:val="1"/>
+      <w:numFmt w:val="decimal"/>
+      <w:lvlText w:val="%4."/>
+      <w:lvlJc w:val="left"/>
+      <w:pPr>
+        <w:ind w:left="2880" w:hanging="360"/>
+      </w:pPr>
+    </w:lvl>
+    <w:lvl w:ilvl="4" w:tplc="04090019" w:tentative="1">
+      <w:start w:val="1"/>
+      <w:numFmt w:val="lowerLetter"/>
+      <w:lvlText w:val="%5."/>
+      <w:lvlJc w:val="left"/>
+      <w:pPr>
+        <w:ind w:left="3600" w:hanging="360"/>
+      </w:pPr>
+    </w:lvl>
+    <w:lvl w:ilvl="5" w:tplc="0409001B" w:tentative="1">
+      <w:start w:val="1"/>
+      <w:numFmt w:val="lowerRoman"/>
+      <w:lvlText w:val="%6."/>
+      <w:lvlJc w:val="right"/>
+      <w:pPr>
+        <w:ind w:left="4320" w:hanging="180"/>
+      </w:pPr>
+    </w:lvl>
+    <w:lvl w:ilvl="6" w:tplc="0409000F" w:tentative="1">
+      <w:start w:val="1"/>
+      <w:numFmt w:val="decimal"/>
+      <w:lvlText w:val="%7."/>
+      <w:lvlJc w:val="left"/>
+      <w:pPr>
+        <w:ind w:left="5040" w:hanging="360"/>
+      </w:pPr>
+    </w:lvl>
+    <w:lvl w:ilvl="7" w:tplc="04090019" w:tentative="1">
+      <w:start w:val="1"/>
+      <w:numFmt w:val="lowerLetter"/>
+      <w:lvlText w:val="%8."/>
+      <w:lvlJc w:val="left"/>
+      <w:pPr>
+        <w:ind w:left="5760" w:hanging="360"/>
+      </w:pPr>
+    </w:lvl>
+    <w:lvl w:ilvl="8" w:tplc="0409001B" w:tentative="1">
+      <w:start w:val="1"/>
+      <w:numFmt w:val="lowerRoman"/>
+      <w:lvlText w:val="%9."/>
+      <w:lvlJc w:val="right"/>
+      <w:pPr>
+        <w:ind w:left="6480" w:hanging="180"/>
+      </w:pPr>
+    </w:lvl>
+  </w:abstractNum>
+  <w:abstractNum w:abstractNumId="1" w15:restartNumberingAfterBreak="0">
+    <w:nsid w:val="0AF92553"/>
+    <w:multiLevelType w:val="hybridMultilevel"/>
+    <w:tmpl w:val="E5743FB0"/>
+    <w:lvl w:ilvl="0" w:tplc="41D87CA2">
+      <w:start w:val="2"/>
+      <w:numFmt w:val="bullet"/>
+      <w:lvlText w:val="-"/>
+      <w:lvlJc w:val="left"/>
+      <w:pPr>
+        <w:ind w:left="720" w:hanging="360"/>
+      </w:pPr>
+      <w:rPr>
+        <w:rFonts w:ascii="Helvetica Light" w:eastAsiaTheme="minorHAnsi" w:hAnsi="Helvetica Light" w:cstheme="minorBidi" w:hint="default"/>
+      </w:rPr>
+    </w:lvl>
+    <w:lvl w:ilvl="1" w:tplc="04090003">
+      <w:start w:val="1"/>
+      <w:numFmt w:val="bullet"/>
+      <w:lvlText w:val="o"/>
+      <w:lvlJc w:val="left"/>
+      <w:pPr>
+        <w:ind w:left="1440" w:hanging="360"/>
+      </w:pPr>
+      <w:rPr>
+        <w:rFonts w:ascii="Courier New" w:hAnsi="Courier New" w:cs="Courier New" w:hint="default"/>
+      </w:rPr>
+    </w:lvl>
+    <w:lvl w:ilvl="2" w:tplc="04090005">
+      <w:start w:val="1"/>
+      <w:numFmt w:val="bullet"/>
+      <w:lvlText w:val=""/>
+      <w:lvlJc w:val="left"/>
+      <w:pPr>
+        <w:ind w:left="2160" w:hanging="360"/>
+      </w:pPr>
+      <w:rPr>
+        <w:rFonts w:ascii="Wingdings" w:hAnsi="Wingdings" w:hint="default"/>
+      </w:rPr>
+    </w:lvl>
+    <w:lvl w:ilvl="3" w:tplc="04090001">
+      <w:start w:val="1"/>
+      <w:numFmt w:val="bullet"/>
+      <w:lvlText w:val=""/>
+      <w:lvlJc w:val="left"/>
+      <w:pPr>
+        <w:ind w:left="2880" w:hanging="360"/>
+      </w:pPr>
+      <w:rPr>
+        <w:rFonts w:ascii="Symbol" w:hAnsi="Symbol" w:hint="default"/>
+      </w:rPr>
+    </w:lvl>
+    <w:lvl w:ilvl="4" w:tplc="04090003" w:tentative="1">
+      <w:start w:val="1"/>
+      <w:numFmt w:val="bullet"/>
+      <w:lvlText w:val="o"/>
+      <w:lvlJc w:val="left"/>
+      <w:pPr>
+        <w:ind w:left="3600" w:hanging="360"/>
+      </w:pPr>
+      <w:rPr>
+        <w:rFonts w:ascii="Courier New" w:hAnsi="Courier New" w:cs="Courier New" w:hint="default"/>
+      </w:rPr>
+    </w:lvl>
+    <w:lvl w:ilvl="5" w:tplc="04090005" w:tentative="1">
+      <w:start w:val="1"/>
+      <w:numFmt w:val="bullet"/>
+      <w:lvlText w:val=""/>
+      <w:lvlJc w:val="left"/>
+      <w:pPr>
+        <w:ind w:left="4320" w:hanging="360"/>
+      </w:pPr>
+      <w:rPr>
+        <w:rFonts w:ascii="Wingdings" w:hAnsi="Wingdings" w:hint="default"/>
+      </w:rPr>
+    </w:lvl>
+    <w:lvl w:ilvl="6" w:tplc="04090001" w:tentative="1">
+      <w:start w:val="1"/>
+      <w:numFmt w:val="bullet"/>
+      <w:lvlText w:val=""/>
+      <w:lvlJc w:val="left"/>
+      <w:pPr>
+        <w:ind w:left="5040" w:hanging="360"/>
+      </w:pPr>
+      <w:rPr>
+        <w:rFonts w:ascii="Symbol" w:hAnsi="Symbol" w:hint="default"/>
+      </w:rPr>
+    </w:lvl>
+    <w:lvl w:ilvl="7" w:tplc="04090003" w:tentative="1">
+      <w:start w:val="1"/>
+      <w:numFmt w:val="bullet"/>
+      <w:lvlText w:val="o"/>
+      <w:lvlJc w:val="left"/>
+      <w:pPr>
+        <w:ind w:left="5760" w:hanging="360"/>
+      </w:pPr>
+      <w:rPr>
+        <w:rFonts w:ascii="Courier New" w:hAnsi="Courier New" w:cs="Courier New" w:hint="default"/>
+      </w:rPr>
+    </w:lvl>
+    <w:lvl w:ilvl="8" w:tplc="04090005" w:tentative="1">
+      <w:start w:val="1"/>
+      <w:numFmt w:val="bullet"/>
+      <w:lvlText w:val=""/>
+      <w:lvlJc w:val="left"/>
+      <w:pPr>
+        <w:ind w:left="6480" w:hanging="360"/>
+      </w:pPr>
+      <w:rPr>
+        <w:rFonts w:ascii="Wingdings" w:hAnsi="Wingdings" w:hint="default"/>
+      </w:rPr>
+    </w:lvl>
+  </w:abstractNum>
+  <w:abstractNum w:abstractNumId="2" w15:restartNumberingAfterBreak="0">
+    <w:nsid w:val="0DD00444"/>
+    <w:multiLevelType w:val="hybridMultilevel"/>
+    <w:tmpl w:val="B4DE5B90"/>
+    <w:lvl w:ilvl="0" w:tplc="0409000F">
+      <w:start w:val="1"/>
+      <w:numFmt w:val="decimal"/>
+      <w:lvlText w:val="%1."/>
+      <w:lvlJc w:val="left"/>
+      <w:pPr>
+        <w:ind w:left="720" w:hanging="360"/>
+      </w:pPr>
+    </w:lvl>
+    <w:lvl w:ilvl="1" w:tplc="04090019" w:tentative="1">
+      <w:start w:val="1"/>
+      <w:numFmt w:val="lowerLetter"/>
+      <w:lvlText w:val="%2."/>
+      <w:lvlJc w:val="left"/>
+      <w:pPr>
+        <w:ind w:left="1440" w:hanging="360"/>
+      </w:pPr>
+    </w:lvl>
+    <w:lvl w:ilvl="2" w:tplc="0409001B" w:tentative="1">
+      <w:start w:val="1"/>
+      <w:numFmt w:val="lowerRoman"/>
+      <w:lvlText w:val="%3."/>
+      <w:lvlJc w:val="right"/>
+      <w:pPr>
+        <w:ind w:left="2160" w:hanging="180"/>
+      </w:pPr>
+    </w:lvl>
+    <w:lvl w:ilvl="3" w:tplc="0409000F" w:tentative="1">
+      <w:start w:val="1"/>
+      <w:numFmt w:val="decimal"/>
+      <w:lvlText w:val="%4."/>
+      <w:lvlJc w:val="left"/>
+      <w:pPr>
+        <w:ind w:left="2880" w:hanging="360"/>
+      </w:pPr>
+    </w:lvl>
+    <w:lvl w:ilvl="4" w:tplc="04090019" w:tentative="1">
+      <w:start w:val="1"/>
+      <w:numFmt w:val="lowerLetter"/>
+      <w:lvlText w:val="%5."/>
+      <w:lvlJc w:val="left"/>
+      <w:pPr>
+        <w:ind w:left="3600" w:hanging="360"/>
+      </w:pPr>
+    </w:lvl>
+    <w:lvl w:ilvl="5" w:tplc="0409001B" w:tentative="1">
+      <w:start w:val="1"/>
+      <w:numFmt w:val="lowerRoman"/>
+      <w:lvlText w:val="%6."/>
+      <w:lvlJc w:val="right"/>
+      <w:pPr>
+        <w:ind w:left="4320" w:hanging="180"/>
+      </w:pPr>
+    </w:lvl>
+    <w:lvl w:ilvl="6" w:tplc="0409000F" w:tentative="1">
+      <w:start w:val="1"/>
+      <w:numFmt w:val="decimal"/>
+      <w:lvlText w:val="%7."/>
+      <w:lvlJc w:val="left"/>
+      <w:pPr>
+        <w:ind w:left="5040" w:hanging="360"/>
+      </w:pPr>
+    </w:lvl>
+    <w:lvl w:ilvl="7" w:tplc="04090019" w:tentative="1">
+      <w:start w:val="1"/>
+      <w:numFmt w:val="lowerLetter"/>
+      <w:lvlText w:val="%8."/>
+      <w:lvlJc w:val="left"/>
+      <w:pPr>
+        <w:ind w:left="5760" w:hanging="360"/>
+      </w:pPr>
+    </w:lvl>
+    <w:lvl w:ilvl="8" w:tplc="0409001B" w:tentative="1">
+      <w:start w:val="1"/>
+      <w:numFmt w:val="lowerRoman"/>
+      <w:lvlText w:val="%9."/>
+      <w:lvlJc w:val="right"/>
+      <w:pPr>
+        <w:ind w:left="6480" w:hanging="180"/>
+      </w:pPr>
+    </w:lvl>
+  </w:abstractNum>
+  <w:abstractNum w:abstractNumId="3" w15:restartNumberingAfterBreak="0">
+    <w:nsid w:val="145D6E97"/>
+    <w:multiLevelType w:val="hybridMultilevel"/>
+    <w:tmpl w:val="DB04B048"/>
+    <w:lvl w:ilvl="0" w:tplc="04090001">
+      <w:start w:val="1"/>
+      <w:numFmt w:val="bullet"/>
+      <w:lvlText w:val=""/>
+      <w:lvlJc w:val="left"/>
+      <w:pPr>
+        <w:ind w:left="720" w:hanging="360"/>
+      </w:pPr>
+      <w:rPr>
+        <w:rFonts w:ascii="Symbol" w:hAnsi="Symbol" w:hint="default"/>
+      </w:rPr>
+    </w:lvl>
+    <w:lvl w:ilvl="1" w:tplc="04090003">
+      <w:start w:val="1"/>
+      <w:numFmt w:val="bullet"/>
+      <w:lvlText w:val="o"/>
+      <w:lvlJc w:val="left"/>
+      <w:pPr>
+        <w:ind w:left="1440" w:hanging="360"/>
+      </w:pPr>
+      <w:rPr>
+        <w:rFonts w:ascii="Courier New" w:hAnsi="Courier New" w:cs="Courier New" w:hint="default"/>
+      </w:rPr>
+    </w:lvl>
+    <w:lvl w:ilvl="2" w:tplc="04090005">
+      <w:start w:val="1"/>
+      <w:numFmt w:val="bullet"/>
+      <w:lvlText w:val=""/>
+      <w:lvlJc w:val="left"/>
+      <w:pPr>
+        <w:ind w:left="2160" w:hanging="360"/>
+      </w:pPr>
+      <w:rPr>
+        <w:rFonts w:ascii="Wingdings" w:hAnsi="Wingdings" w:hint="default"/>
+      </w:rPr>
+    </w:lvl>
+    <w:lvl w:ilvl="3" w:tplc="04090001" w:tentative="1">
+      <w:start w:val="1"/>
+      <w:numFmt w:val="bullet"/>
+      <w:lvlText w:val=""/>
+      <w:lvlJc w:val="left"/>
+      <w:pPr>
+        <w:ind w:left="2880" w:hanging="360"/>
+      </w:pPr>
+      <w:rPr>
+        <w:rFonts w:ascii="Symbol" w:hAnsi="Symbol" w:hint="default"/>
+      </w:rPr>
+    </w:lvl>
+    <w:lvl w:ilvl="4" w:tplc="04090003" w:tentative="1">
+      <w:start w:val="1"/>
+      <w:numFmt w:val="bullet"/>
+      <w:lvlText w:val="o"/>
+      <w:lvlJc w:val="left"/>
+      <w:pPr>
+        <w:ind w:left="3600" w:hanging="360"/>
+      </w:pPr>
+      <w:rPr>
+        <w:rFonts w:ascii="Courier New" w:hAnsi="Courier New" w:cs="Courier New" w:hint="default"/>
+      </w:rPr>
+    </w:lvl>
+    <w:lvl w:ilvl="5" w:tplc="04090005" w:tentative="1">
+      <w:start w:val="1"/>
+      <w:numFmt w:val="bullet"/>
+      <w:lvlText w:val=""/>
+      <w:lvlJc w:val="left"/>
+      <w:pPr>
+        <w:ind w:left="4320" w:hanging="360"/>
+      </w:pPr>
+      <w:rPr>
+        <w:rFonts w:ascii="Wingdings" w:hAnsi="Wingdings" w:hint="default"/>
+      </w:rPr>
+    </w:lvl>
+    <w:lvl w:ilvl="6" w:tplc="04090001" w:tentative="1">
+      <w:start w:val="1"/>
+      <w:numFmt w:val="bullet"/>
+      <w:lvlText w:val=""/>
+      <w:lvlJc w:val="left"/>
+      <w:pPr>
+        <w:ind w:left="5040" w:hanging="360"/>
+      </w:pPr>
+      <w:rPr>
+        <w:rFonts w:ascii="Symbol" w:hAnsi="Symbol" w:hint="default"/>
+      </w:rPr>
+    </w:lvl>
+    <w:lvl w:ilvl="7" w:tplc="04090003" w:tentative="1">
+      <w:start w:val="1"/>
+      <w:numFmt w:val="bullet"/>
+      <w:lvlText w:val="o"/>
+      <w:lvlJc w:val="left"/>
+      <w:pPr>
+        <w:ind w:left="5760" w:hanging="360"/>
+      </w:pPr>
+      <w:rPr>
+        <w:rFonts w:ascii="Courier New" w:hAnsi="Courier New" w:cs="Courier New" w:hint="default"/>
+      </w:rPr>
+    </w:lvl>
+    <w:lvl w:ilvl="8" w:tplc="04090005" w:tentative="1">
+      <w:start w:val="1"/>
+      <w:numFmt w:val="bullet"/>
+      <w:lvlText w:val=""/>
+      <w:lvlJc w:val="left"/>
+      <w:pPr>
+        <w:ind w:left="6480" w:hanging="360"/>
+      </w:pPr>
+      <w:rPr>
+        <w:rFonts w:ascii="Wingdings" w:hAnsi="Wingdings" w:hint="default"/>
+      </w:rPr>
+    </w:lvl>
+  </w:abstractNum>
+  <w:abstractNum w:abstractNumId="4" w15:restartNumberingAfterBreak="0">
+    <w:nsid w:val="1B2471AF"/>
+    <w:multiLevelType w:val="hybridMultilevel"/>
+    <w:tmpl w:val="0D107558"/>
+    <w:lvl w:ilvl="0" w:tplc="04090001">
+      <w:start w:val="1"/>
+      <w:numFmt w:val="bullet"/>
+      <w:lvlText w:val=""/>
+      <w:lvlJc w:val="left"/>
+      <w:pPr>
+        <w:ind w:left="720" w:hanging="360"/>
+      </w:pPr>
+      <w:rPr>
+        <w:rFonts w:ascii="Symbol" w:hAnsi="Symbol" w:hint="default"/>
+      </w:rPr>
+    </w:lvl>
+    <w:lvl w:ilvl="1" w:tplc="04090003">
+      <w:start w:val="1"/>
+      <w:numFmt w:val="bullet"/>
+      <w:lvlText w:val="o"/>
+      <w:lvlJc w:val="left"/>
+      <w:pPr>
+        <w:ind w:left="1440" w:hanging="360"/>
+      </w:pPr>
+      <w:rPr>
+        <w:rFonts w:ascii="Courier New" w:hAnsi="Courier New" w:cs="Courier New" w:hint="default"/>
+      </w:rPr>
+    </w:lvl>
+    <w:lvl w:ilvl="2" w:tplc="04090005">
+      <w:start w:val="1"/>
+      <w:numFmt w:val="bullet"/>
+      <w:lvlText w:val=""/>
+      <w:lvlJc w:val="left"/>
+      <w:pPr>
+        <w:ind w:left="2160" w:hanging="360"/>
+      </w:pPr>
+      <w:rPr>
+        <w:rFonts w:ascii="Wingdings" w:hAnsi="Wingdings" w:hint="default"/>
+      </w:rPr>
+    </w:lvl>
+    <w:lvl w:ilvl="3" w:tplc="04090001" w:tentative="1">
+      <w:start w:val="1"/>
+      <w:numFmt w:val="bullet"/>
+      <w:lvlText w:val=""/>
+      <w:lvlJc w:val="left"/>
+      <w:pPr>
+        <w:ind w:left="2880" w:hanging="360"/>
+      </w:pPr>
+      <w:rPr>
+        <w:rFonts w:ascii="Symbol" w:hAnsi="Symbol" w:hint="default"/>
+      </w:rPr>
+    </w:lvl>
+    <w:lvl w:ilvl="4" w:tplc="04090003" w:tentative="1">
+      <w:start w:val="1"/>
+      <w:numFmt w:val="bullet"/>
+      <w:lvlText w:val="o"/>
+      <w:lvlJc w:val="left"/>
+      <w:pPr>
+        <w:ind w:left="3600" w:hanging="360"/>
+      </w:pPr>
+      <w:rPr>
+        <w:rFonts w:ascii="Courier New" w:hAnsi="Courier New" w:cs="Courier New" w:hint="default"/>
+      </w:rPr>
+    </w:lvl>
+    <w:lvl w:ilvl="5" w:tplc="04090005" w:tentative="1">
+      <w:start w:val="1"/>
+      <w:numFmt w:val="bullet"/>
+      <w:lvlText w:val=""/>
+      <w:lvlJc w:val="left"/>
+      <w:pPr>
+        <w:ind w:left="4320" w:hanging="360"/>
+      </w:pPr>
+      <w:rPr>
+        <w:rFonts w:ascii="Wingdings" w:hAnsi="Wingdings" w:hint="default"/>
+      </w:rPr>
+    </w:lvl>
+    <w:lvl w:ilvl="6" w:tplc="04090001" w:tentative="1">
+      <w:start w:val="1"/>
+      <w:numFmt w:val="bullet"/>
+      <w:lvlText w:val=""/>
+      <w:lvlJc w:val="left"/>
+      <w:pPr>
+        <w:ind w:left="5040" w:hanging="360"/>
+      </w:pPr>
+      <w:rPr>
+        <w:rFonts w:ascii="Symbol" w:hAnsi="Symbol" w:hint="default"/>
+      </w:rPr>
+    </w:lvl>
+    <w:lvl w:ilvl="7" w:tplc="04090003" w:tentative="1">
+      <w:start w:val="1"/>
+      <w:numFmt w:val="bullet"/>
+      <w:lvlText w:val="o"/>
+      <w:lvlJc w:val="left"/>
+      <w:pPr>
+        <w:ind w:left="5760" w:hanging="360"/>
+      </w:pPr>
+      <w:rPr>
+        <w:rFonts w:ascii="Courier New" w:hAnsi="Courier New" w:cs="Courier New" w:hint="default"/>
+      </w:rPr>
+    </w:lvl>
+    <w:lvl w:ilvl="8" w:tplc="04090005" w:tentative="1">
+      <w:start w:val="1"/>
+      <w:numFmt w:val="bullet"/>
+      <w:lvlText w:val=""/>
+      <w:lvlJc w:val="left"/>
+      <w:pPr>
+        <w:ind w:left="6480" w:hanging="360"/>
+      </w:pPr>
+      <w:rPr>
+        <w:rFonts w:ascii="Wingdings" w:hAnsi="Wingdings" w:hint="default"/>
+      </w:rPr>
+    </w:lvl>
+  </w:abstractNum>
+  <w:abstractNum w:abstractNumId="5" w15:restartNumberingAfterBreak="0">
+    <w:nsid w:val="1CED60E7"/>
+    <w:multiLevelType w:val="hybridMultilevel"/>
+    <w:tmpl w:val="B430177A"/>
+    <w:lvl w:ilvl="0" w:tplc="0409000F">
+      <w:start w:val="1"/>
+      <w:numFmt w:val="decimal"/>
+      <w:lvlText w:val="%1."/>
+      <w:lvlJc w:val="left"/>
+      <w:pPr>
+        <w:ind w:left="720" w:hanging="360"/>
+      </w:pPr>
+    </w:lvl>
+    <w:lvl w:ilvl="1" w:tplc="04090019" w:tentative="1">
+      <w:start w:val="1"/>
+      <w:numFmt w:val="lowerLetter"/>
+      <w:lvlText w:val="%2."/>
+      <w:lvlJc w:val="left"/>
+      <w:pPr>
+        <w:ind w:left="1440" w:hanging="360"/>
+      </w:pPr>
+    </w:lvl>
+    <w:lvl w:ilvl="2" w:tplc="0409001B" w:tentative="1">
+      <w:start w:val="1"/>
+      <w:numFmt w:val="lowerRoman"/>
+      <w:lvlText w:val="%3."/>
+      <w:lvlJc w:val="right"/>
+      <w:pPr>
+        <w:ind w:left="2160" w:hanging="180"/>
+      </w:pPr>
+    </w:lvl>
+    <w:lvl w:ilvl="3" w:tplc="0409000F" w:tentative="1">
+      <w:start w:val="1"/>
+      <w:numFmt w:val="decimal"/>
+      <w:lvlText w:val="%4."/>
+      <w:lvlJc w:val="left"/>
+      <w:pPr>
+        <w:ind w:left="2880" w:hanging="360"/>
+      </w:pPr>
+    </w:lvl>
+    <w:lvl w:ilvl="4" w:tplc="04090019" w:tentative="1">
+      <w:start w:val="1"/>
+      <w:numFmt w:val="lowerLetter"/>
+      <w:lvlText w:val="%5."/>
+      <w:lvlJc w:val="left"/>
+      <w:pPr>
+        <w:ind w:left="3600" w:hanging="360"/>
+      </w:pPr>
+    </w:lvl>
+    <w:lvl w:ilvl="5" w:tplc="0409001B" w:tentative="1">
+      <w:start w:val="1"/>
+      <w:numFmt w:val="lowerRoman"/>
+      <w:lvlText w:val="%6."/>
+      <w:lvlJc w:val="right"/>
+      <w:pPr>
+        <w:ind w:left="4320" w:hanging="180"/>
+      </w:pPr>
+    </w:lvl>
+    <w:lvl w:ilvl="6" w:tplc="0409000F" w:tentative="1">
+      <w:start w:val="1"/>
+      <w:numFmt w:val="decimal"/>
+      <w:lvlText w:val="%7."/>
+      <w:lvlJc w:val="left"/>
+      <w:pPr>
+        <w:ind w:left="5040" w:hanging="360"/>
+      </w:pPr>
+    </w:lvl>
+    <w:lvl w:ilvl="7" w:tplc="04090019" w:tentative="1">
+      <w:start w:val="1"/>
+      <w:numFmt w:val="lowerLetter"/>
+      <w:lvlText w:val="%8."/>
+      <w:lvlJc w:val="left"/>
+      <w:pPr>
+        <w:ind w:left="5760" w:hanging="360"/>
+      </w:pPr>
+    </w:lvl>
+    <w:lvl w:ilvl="8" w:tplc="0409001B" w:tentative="1">
+      <w:start w:val="1"/>
+      <w:numFmt w:val="lowerRoman"/>
+      <w:lvlText w:val="%9."/>
+      <w:lvlJc w:val="right"/>
+      <w:pPr>
+        <w:ind w:left="6480" w:hanging="180"/>
+      </w:pPr>
+    </w:lvl>
+  </w:abstractNum>
+  <w:abstractNum w:abstractNumId="6" w15:restartNumberingAfterBreak="0">
     <w:nsid w:val="250A1C84"/>
     <w:multiLevelType w:val="hybridMultilevel"/>
     <w:tmpl w:val="D368F4DA"/>
@@ -4094,7 +5333,470 @@
       </w:rPr>
     </w:lvl>
   </w:abstractNum>
+  <w:abstractNum w:abstractNumId="7" w15:restartNumberingAfterBreak="0">
+    <w:nsid w:val="3FAB47D3"/>
+    <w:multiLevelType w:val="hybridMultilevel"/>
+    <w:tmpl w:val="55DEB07E"/>
+    <w:lvl w:ilvl="0" w:tplc="0409000F">
+      <w:start w:val="1"/>
+      <w:numFmt w:val="decimal"/>
+      <w:lvlText w:val="%1."/>
+      <w:lvlJc w:val="left"/>
+      <w:pPr>
+        <w:ind w:left="720" w:hanging="360"/>
+      </w:pPr>
+    </w:lvl>
+    <w:lvl w:ilvl="1" w:tplc="04090019" w:tentative="1">
+      <w:start w:val="1"/>
+      <w:numFmt w:val="lowerLetter"/>
+      <w:lvlText w:val="%2."/>
+      <w:lvlJc w:val="left"/>
+      <w:pPr>
+        <w:ind w:left="1440" w:hanging="360"/>
+      </w:pPr>
+    </w:lvl>
+    <w:lvl w:ilvl="2" w:tplc="0409001B" w:tentative="1">
+      <w:start w:val="1"/>
+      <w:numFmt w:val="lowerRoman"/>
+      <w:lvlText w:val="%3."/>
+      <w:lvlJc w:val="right"/>
+      <w:pPr>
+        <w:ind w:left="2160" w:hanging="180"/>
+      </w:pPr>
+    </w:lvl>
+    <w:lvl w:ilvl="3" w:tplc="0409000F" w:tentative="1">
+      <w:start w:val="1"/>
+      <w:numFmt w:val="decimal"/>
+      <w:lvlText w:val="%4."/>
+      <w:lvlJc w:val="left"/>
+      <w:pPr>
+        <w:ind w:left="2880" w:hanging="360"/>
+      </w:pPr>
+    </w:lvl>
+    <w:lvl w:ilvl="4" w:tplc="04090019" w:tentative="1">
+      <w:start w:val="1"/>
+      <w:numFmt w:val="lowerLetter"/>
+      <w:lvlText w:val="%5."/>
+      <w:lvlJc w:val="left"/>
+      <w:pPr>
+        <w:ind w:left="3600" w:hanging="360"/>
+      </w:pPr>
+    </w:lvl>
+    <w:lvl w:ilvl="5" w:tplc="0409001B" w:tentative="1">
+      <w:start w:val="1"/>
+      <w:numFmt w:val="lowerRoman"/>
+      <w:lvlText w:val="%6."/>
+      <w:lvlJc w:val="right"/>
+      <w:pPr>
+        <w:ind w:left="4320" w:hanging="180"/>
+      </w:pPr>
+    </w:lvl>
+    <w:lvl w:ilvl="6" w:tplc="0409000F" w:tentative="1">
+      <w:start w:val="1"/>
+      <w:numFmt w:val="decimal"/>
+      <w:lvlText w:val="%7."/>
+      <w:lvlJc w:val="left"/>
+      <w:pPr>
+        <w:ind w:left="5040" w:hanging="360"/>
+      </w:pPr>
+    </w:lvl>
+    <w:lvl w:ilvl="7" w:tplc="04090019" w:tentative="1">
+      <w:start w:val="1"/>
+      <w:numFmt w:val="lowerLetter"/>
+      <w:lvlText w:val="%8."/>
+      <w:lvlJc w:val="left"/>
+      <w:pPr>
+        <w:ind w:left="5760" w:hanging="360"/>
+      </w:pPr>
+    </w:lvl>
+    <w:lvl w:ilvl="8" w:tplc="0409001B" w:tentative="1">
+      <w:start w:val="1"/>
+      <w:numFmt w:val="lowerRoman"/>
+      <w:lvlText w:val="%9."/>
+      <w:lvlJc w:val="right"/>
+      <w:pPr>
+        <w:ind w:left="6480" w:hanging="180"/>
+      </w:pPr>
+    </w:lvl>
+  </w:abstractNum>
+  <w:abstractNum w:abstractNumId="8" w15:restartNumberingAfterBreak="0">
+    <w:nsid w:val="480237F5"/>
+    <w:multiLevelType w:val="hybridMultilevel"/>
+    <w:tmpl w:val="02802292"/>
+    <w:lvl w:ilvl="0" w:tplc="0409000F">
+      <w:start w:val="1"/>
+      <w:numFmt w:val="decimal"/>
+      <w:lvlText w:val="%1."/>
+      <w:lvlJc w:val="left"/>
+      <w:pPr>
+        <w:ind w:left="720" w:hanging="360"/>
+      </w:pPr>
+    </w:lvl>
+    <w:lvl w:ilvl="1" w:tplc="04090019">
+      <w:start w:val="1"/>
+      <w:numFmt w:val="lowerLetter"/>
+      <w:lvlText w:val="%2."/>
+      <w:lvlJc w:val="left"/>
+      <w:pPr>
+        <w:ind w:left="1440" w:hanging="360"/>
+      </w:pPr>
+    </w:lvl>
+    <w:lvl w:ilvl="2" w:tplc="0409001B">
+      <w:start w:val="1"/>
+      <w:numFmt w:val="lowerRoman"/>
+      <w:lvlText w:val="%3."/>
+      <w:lvlJc w:val="right"/>
+      <w:pPr>
+        <w:ind w:left="2160" w:hanging="180"/>
+      </w:pPr>
+    </w:lvl>
+    <w:lvl w:ilvl="3" w:tplc="0409000F" w:tentative="1">
+      <w:start w:val="1"/>
+      <w:numFmt w:val="decimal"/>
+      <w:lvlText w:val="%4."/>
+      <w:lvlJc w:val="left"/>
+      <w:pPr>
+        <w:ind w:left="2880" w:hanging="360"/>
+      </w:pPr>
+    </w:lvl>
+    <w:lvl w:ilvl="4" w:tplc="04090019" w:tentative="1">
+      <w:start w:val="1"/>
+      <w:numFmt w:val="lowerLetter"/>
+      <w:lvlText w:val="%5."/>
+      <w:lvlJc w:val="left"/>
+      <w:pPr>
+        <w:ind w:left="3600" w:hanging="360"/>
+      </w:pPr>
+    </w:lvl>
+    <w:lvl w:ilvl="5" w:tplc="0409001B" w:tentative="1">
+      <w:start w:val="1"/>
+      <w:numFmt w:val="lowerRoman"/>
+      <w:lvlText w:val="%6."/>
+      <w:lvlJc w:val="right"/>
+      <w:pPr>
+        <w:ind w:left="4320" w:hanging="180"/>
+      </w:pPr>
+    </w:lvl>
+    <w:lvl w:ilvl="6" w:tplc="0409000F" w:tentative="1">
+      <w:start w:val="1"/>
+      <w:numFmt w:val="decimal"/>
+      <w:lvlText w:val="%7."/>
+      <w:lvlJc w:val="left"/>
+      <w:pPr>
+        <w:ind w:left="5040" w:hanging="360"/>
+      </w:pPr>
+    </w:lvl>
+    <w:lvl w:ilvl="7" w:tplc="04090019" w:tentative="1">
+      <w:start w:val="1"/>
+      <w:numFmt w:val="lowerLetter"/>
+      <w:lvlText w:val="%8."/>
+      <w:lvlJc w:val="left"/>
+      <w:pPr>
+        <w:ind w:left="5760" w:hanging="360"/>
+      </w:pPr>
+    </w:lvl>
+    <w:lvl w:ilvl="8" w:tplc="0409001B" w:tentative="1">
+      <w:start w:val="1"/>
+      <w:numFmt w:val="lowerRoman"/>
+      <w:lvlText w:val="%9."/>
+      <w:lvlJc w:val="right"/>
+      <w:pPr>
+        <w:ind w:left="6480" w:hanging="180"/>
+      </w:pPr>
+    </w:lvl>
+  </w:abstractNum>
+  <w:abstractNum w:abstractNumId="9" w15:restartNumberingAfterBreak="0">
+    <w:nsid w:val="602E039D"/>
+    <w:multiLevelType w:val="hybridMultilevel"/>
+    <w:tmpl w:val="8C5878D8"/>
+    <w:lvl w:ilvl="0" w:tplc="0409000F">
+      <w:start w:val="1"/>
+      <w:numFmt w:val="decimal"/>
+      <w:lvlText w:val="%1."/>
+      <w:lvlJc w:val="left"/>
+      <w:pPr>
+        <w:ind w:left="720" w:hanging="360"/>
+      </w:pPr>
+    </w:lvl>
+    <w:lvl w:ilvl="1" w:tplc="04090019">
+      <w:start w:val="1"/>
+      <w:numFmt w:val="lowerLetter"/>
+      <w:lvlText w:val="%2."/>
+      <w:lvlJc w:val="left"/>
+      <w:pPr>
+        <w:ind w:left="1440" w:hanging="360"/>
+      </w:pPr>
+    </w:lvl>
+    <w:lvl w:ilvl="2" w:tplc="0409001B">
+      <w:start w:val="1"/>
+      <w:numFmt w:val="lowerRoman"/>
+      <w:lvlText w:val="%3."/>
+      <w:lvlJc w:val="right"/>
+      <w:pPr>
+        <w:ind w:left="2160" w:hanging="180"/>
+      </w:pPr>
+    </w:lvl>
+    <w:lvl w:ilvl="3" w:tplc="0409000F" w:tentative="1">
+      <w:start w:val="1"/>
+      <w:numFmt w:val="decimal"/>
+      <w:lvlText w:val="%4."/>
+      <w:lvlJc w:val="left"/>
+      <w:pPr>
+        <w:ind w:left="2880" w:hanging="360"/>
+      </w:pPr>
+    </w:lvl>
+    <w:lvl w:ilvl="4" w:tplc="04090019" w:tentative="1">
+      <w:start w:val="1"/>
+      <w:numFmt w:val="lowerLetter"/>
+      <w:lvlText w:val="%5."/>
+      <w:lvlJc w:val="left"/>
+      <w:pPr>
+        <w:ind w:left="3600" w:hanging="360"/>
+      </w:pPr>
+    </w:lvl>
+    <w:lvl w:ilvl="5" w:tplc="0409001B" w:tentative="1">
+      <w:start w:val="1"/>
+      <w:numFmt w:val="lowerRoman"/>
+      <w:lvlText w:val="%6."/>
+      <w:lvlJc w:val="right"/>
+      <w:pPr>
+        <w:ind w:left="4320" w:hanging="180"/>
+      </w:pPr>
+    </w:lvl>
+    <w:lvl w:ilvl="6" w:tplc="0409000F" w:tentative="1">
+      <w:start w:val="1"/>
+      <w:numFmt w:val="decimal"/>
+      <w:lvlText w:val="%7."/>
+      <w:lvlJc w:val="left"/>
+      <w:pPr>
+        <w:ind w:left="5040" w:hanging="360"/>
+      </w:pPr>
+    </w:lvl>
+    <w:lvl w:ilvl="7" w:tplc="04090019" w:tentative="1">
+      <w:start w:val="1"/>
+      <w:numFmt w:val="lowerLetter"/>
+      <w:lvlText w:val="%8."/>
+      <w:lvlJc w:val="left"/>
+      <w:pPr>
+        <w:ind w:left="5760" w:hanging="360"/>
+      </w:pPr>
+    </w:lvl>
+    <w:lvl w:ilvl="8" w:tplc="0409001B" w:tentative="1">
+      <w:start w:val="1"/>
+      <w:numFmt w:val="lowerRoman"/>
+      <w:lvlText w:val="%9."/>
+      <w:lvlJc w:val="right"/>
+      <w:pPr>
+        <w:ind w:left="6480" w:hanging="180"/>
+      </w:pPr>
+    </w:lvl>
+  </w:abstractNum>
+  <w:abstractNum w:abstractNumId="10" w15:restartNumberingAfterBreak="0">
+    <w:nsid w:val="629A6A25"/>
+    <w:multiLevelType w:val="hybridMultilevel"/>
+    <w:tmpl w:val="D2140880"/>
+    <w:lvl w:ilvl="0" w:tplc="0409000F">
+      <w:start w:val="1"/>
+      <w:numFmt w:val="decimal"/>
+      <w:lvlText w:val="%1."/>
+      <w:lvlJc w:val="left"/>
+      <w:pPr>
+        <w:ind w:left="720" w:hanging="360"/>
+      </w:pPr>
+    </w:lvl>
+    <w:lvl w:ilvl="1" w:tplc="04090019">
+      <w:start w:val="1"/>
+      <w:numFmt w:val="lowerLetter"/>
+      <w:lvlText w:val="%2."/>
+      <w:lvlJc w:val="left"/>
+      <w:pPr>
+        <w:ind w:left="1440" w:hanging="360"/>
+      </w:pPr>
+    </w:lvl>
+    <w:lvl w:ilvl="2" w:tplc="0409001B">
+      <w:start w:val="1"/>
+      <w:numFmt w:val="lowerRoman"/>
+      <w:lvlText w:val="%3."/>
+      <w:lvlJc w:val="right"/>
+      <w:pPr>
+        <w:ind w:left="2160" w:hanging="180"/>
+      </w:pPr>
+    </w:lvl>
+    <w:lvl w:ilvl="3" w:tplc="0409000F" w:tentative="1">
+      <w:start w:val="1"/>
+      <w:numFmt w:val="decimal"/>
+      <w:lvlText w:val="%4."/>
+      <w:lvlJc w:val="left"/>
+      <w:pPr>
+        <w:ind w:left="2880" w:hanging="360"/>
+      </w:pPr>
+    </w:lvl>
+    <w:lvl w:ilvl="4" w:tplc="04090019" w:tentative="1">
+      <w:start w:val="1"/>
+      <w:numFmt w:val="lowerLetter"/>
+      <w:lvlText w:val="%5."/>
+      <w:lvlJc w:val="left"/>
+      <w:pPr>
+        <w:ind w:left="3600" w:hanging="360"/>
+      </w:pPr>
+    </w:lvl>
+    <w:lvl w:ilvl="5" w:tplc="0409001B" w:tentative="1">
+      <w:start w:val="1"/>
+      <w:numFmt w:val="lowerRoman"/>
+      <w:lvlText w:val="%6."/>
+      <w:lvlJc w:val="right"/>
+      <w:pPr>
+        <w:ind w:left="4320" w:hanging="180"/>
+      </w:pPr>
+    </w:lvl>
+    <w:lvl w:ilvl="6" w:tplc="0409000F" w:tentative="1">
+      <w:start w:val="1"/>
+      <w:numFmt w:val="decimal"/>
+      <w:lvlText w:val="%7."/>
+      <w:lvlJc w:val="left"/>
+      <w:pPr>
+        <w:ind w:left="5040" w:hanging="360"/>
+      </w:pPr>
+    </w:lvl>
+    <w:lvl w:ilvl="7" w:tplc="04090019" w:tentative="1">
+      <w:start w:val="1"/>
+      <w:numFmt w:val="lowerLetter"/>
+      <w:lvlText w:val="%8."/>
+      <w:lvlJc w:val="left"/>
+      <w:pPr>
+        <w:ind w:left="5760" w:hanging="360"/>
+      </w:pPr>
+    </w:lvl>
+    <w:lvl w:ilvl="8" w:tplc="0409001B" w:tentative="1">
+      <w:start w:val="1"/>
+      <w:numFmt w:val="lowerRoman"/>
+      <w:lvlText w:val="%9."/>
+      <w:lvlJc w:val="right"/>
+      <w:pPr>
+        <w:ind w:left="6480" w:hanging="180"/>
+      </w:pPr>
+    </w:lvl>
+  </w:abstractNum>
+  <w:abstractNum w:abstractNumId="11" w15:restartNumberingAfterBreak="0">
+    <w:nsid w:val="67E20D68"/>
+    <w:multiLevelType w:val="hybridMultilevel"/>
+    <w:tmpl w:val="FE549276"/>
+    <w:lvl w:ilvl="0" w:tplc="0409000F">
+      <w:start w:val="1"/>
+      <w:numFmt w:val="decimal"/>
+      <w:lvlText w:val="%1."/>
+      <w:lvlJc w:val="left"/>
+      <w:pPr>
+        <w:ind w:left="1080" w:hanging="360"/>
+      </w:pPr>
+    </w:lvl>
+    <w:lvl w:ilvl="1" w:tplc="04090019" w:tentative="1">
+      <w:start w:val="1"/>
+      <w:numFmt w:val="lowerLetter"/>
+      <w:lvlText w:val="%2."/>
+      <w:lvlJc w:val="left"/>
+      <w:pPr>
+        <w:ind w:left="1800" w:hanging="360"/>
+      </w:pPr>
+    </w:lvl>
+    <w:lvl w:ilvl="2" w:tplc="0409001B" w:tentative="1">
+      <w:start w:val="1"/>
+      <w:numFmt w:val="lowerRoman"/>
+      <w:lvlText w:val="%3."/>
+      <w:lvlJc w:val="right"/>
+      <w:pPr>
+        <w:ind w:left="2520" w:hanging="180"/>
+      </w:pPr>
+    </w:lvl>
+    <w:lvl w:ilvl="3" w:tplc="0409000F" w:tentative="1">
+      <w:start w:val="1"/>
+      <w:numFmt w:val="decimal"/>
+      <w:lvlText w:val="%4."/>
+      <w:lvlJc w:val="left"/>
+      <w:pPr>
+        <w:ind w:left="3240" w:hanging="360"/>
+      </w:pPr>
+    </w:lvl>
+    <w:lvl w:ilvl="4" w:tplc="04090019" w:tentative="1">
+      <w:start w:val="1"/>
+      <w:numFmt w:val="lowerLetter"/>
+      <w:lvlText w:val="%5."/>
+      <w:lvlJc w:val="left"/>
+      <w:pPr>
+        <w:ind w:left="3960" w:hanging="360"/>
+      </w:pPr>
+    </w:lvl>
+    <w:lvl w:ilvl="5" w:tplc="0409001B" w:tentative="1">
+      <w:start w:val="1"/>
+      <w:numFmt w:val="lowerRoman"/>
+      <w:lvlText w:val="%6."/>
+      <w:lvlJc w:val="right"/>
+      <w:pPr>
+        <w:ind w:left="4680" w:hanging="180"/>
+      </w:pPr>
+    </w:lvl>
+    <w:lvl w:ilvl="6" w:tplc="0409000F" w:tentative="1">
+      <w:start w:val="1"/>
+      <w:numFmt w:val="decimal"/>
+      <w:lvlText w:val="%7."/>
+      <w:lvlJc w:val="left"/>
+      <w:pPr>
+        <w:ind w:left="5400" w:hanging="360"/>
+      </w:pPr>
+    </w:lvl>
+    <w:lvl w:ilvl="7" w:tplc="04090019" w:tentative="1">
+      <w:start w:val="1"/>
+      <w:numFmt w:val="lowerLetter"/>
+      <w:lvlText w:val="%8."/>
+      <w:lvlJc w:val="left"/>
+      <w:pPr>
+        <w:ind w:left="6120" w:hanging="360"/>
+      </w:pPr>
+    </w:lvl>
+    <w:lvl w:ilvl="8" w:tplc="0409001B" w:tentative="1">
+      <w:start w:val="1"/>
+      <w:numFmt w:val="lowerRoman"/>
+      <w:lvlText w:val="%9."/>
+      <w:lvlJc w:val="right"/>
+      <w:pPr>
+        <w:ind w:left="6840" w:hanging="180"/>
+      </w:pPr>
+    </w:lvl>
+  </w:abstractNum>
   <w:num w:numId="1">
+    <w:abstractNumId w:val="6"/>
+  </w:num>
+  <w:num w:numId="2">
+    <w:abstractNumId w:val="1"/>
+  </w:num>
+  <w:num w:numId="3">
+    <w:abstractNumId w:val="3"/>
+  </w:num>
+  <w:num w:numId="4">
+    <w:abstractNumId w:val="4"/>
+  </w:num>
+  <w:num w:numId="5">
+    <w:abstractNumId w:val="9"/>
+  </w:num>
+  <w:num w:numId="6">
+    <w:abstractNumId w:val="8"/>
+  </w:num>
+  <w:num w:numId="7">
+    <w:abstractNumId w:val="10"/>
+  </w:num>
+  <w:num w:numId="8">
+    <w:abstractNumId w:val="11"/>
+  </w:num>
+  <w:num w:numId="9">
+    <w:abstractNumId w:val="2"/>
+  </w:num>
+  <w:num w:numId="10">
+    <w:abstractNumId w:val="5"/>
+  </w:num>
+  <w:num w:numId="11">
+    <w:abstractNumId w:val="7"/>
+  </w:num>
+  <w:num w:numId="12">
     <w:abstractNumId w:val="0"/>
   </w:num>
 </w:numbering>
@@ -4700,6 +6402,17 @@
       <w:shd w:val="clear" w:color="auto" w:fill="E1DFDD"/>
     </w:rPr>
   </w:style>
+  <w:style w:type="paragraph" w:styleId="ListParagraph">
+    <w:name w:val="List Paragraph"/>
+    <w:basedOn w:val="Normal"/>
+    <w:uiPriority w:val="34"/>
+    <w:qFormat/>
+    <w:rsid w:val="00EE1097"/>
+    <w:pPr>
+      <w:ind w:left="720"/>
+      <w:contextualSpacing/>
+    </w:pPr>
+  </w:style>
 </w:styles>
 </file>
 

</xml_diff>